<commit_message>
Reference Bluhm in discussion of chrom-specific variants
</commit_message>
<xml_diff>
--- a/publications/methods-paper/submission/response-to-reviewers.docx
+++ b/publications/methods-paper/submission/response-to-reviewers.docx
@@ -46,77 +46,23 @@
         <w:rPr>
           <w:rFonts w:ascii="Times New Roman" w:hAnsi="Times New Roman"/>
         </w:rPr>
-        <w:t xml:space="preserve">Thank you very much for reviewing our manuscript and providing thorough and constructive comments, criticism, and for the careful assessment of the submission. We have carefully evaluated and addressed all suggestions and comments of the reviewers, </w:t>
-      </w:r>
-      <w:r>
-        <w:rPr>
-          <w:rFonts w:ascii="Times New Roman" w:hAnsi="Times New Roman"/>
-        </w:rPr>
-        <w:t>which led to a significant revision of the paper, inclusion of new data, and</w:t>
-      </w:r>
-      <w:r>
-        <w:rPr>
-          <w:rFonts w:ascii="Times New Roman" w:hAnsi="Times New Roman"/>
-        </w:rPr>
-        <w:t xml:space="preserve"> additional novel results, and hope that our responses a</w:t>
-      </w:r>
-      <w:r>
-        <w:rPr>
-          <w:rFonts w:ascii="Times New Roman" w:hAnsi="Times New Roman"/>
-        </w:rPr>
-        <w:t>nd additions to the paper a</w:t>
-      </w:r>
-      <w:r>
-        <w:rPr>
-          <w:rFonts w:ascii="Times New Roman" w:hAnsi="Times New Roman"/>
-        </w:rPr>
-        <w:t>re satisfactory.</w:t>
-      </w:r>
-    </w:p>
-    <w:p>
-      <w:pPr>
-        <w:pStyle w:val="Normal"/>
-        <w:bidi w:val="0"/>
-        <w:jc w:val="left"/>
-        <w:rPr>
-          <w:rFonts w:ascii="Times New Roman" w:hAnsi="Times New Roman"/>
-        </w:rPr>
-      </w:pPr>
-      <w:r>
-        <w:rPr>
-          <w:rFonts w:ascii="Times New Roman" w:hAnsi="Times New Roman"/>
-        </w:rPr>
-        <w:t>One of the important concerns of the reviewers was the fact that the original submission only used data from three Genome in a Bottle (GIAB) datasets; at the moment of completing the first version of the paper, those were the only ones with PacBio CCS data available. Since then, such data for all seven GIAB subjects became available, and we rectified this by analyzing all these data and including them in this version. We would like to mention that this allowed us to come to additional, novel findings which, in our opinion, make the paper stronger. Of note, we discover spectra of telomeric haplotypes that exhibit both intra- and inter-subject and int</w:t>
-      </w:r>
-      <w:r>
-        <w:rPr>
-          <w:rFonts w:ascii="Times New Roman" w:hAnsi="Times New Roman"/>
-        </w:rPr>
-        <w:t>ra- and inter-</w:t>
-      </w:r>
-      <w:r>
-        <w:rPr>
-          <w:rFonts w:ascii="Times New Roman" w:hAnsi="Times New Roman"/>
-        </w:rPr>
-        <w:t xml:space="preserve">population similarities, </w:t>
-      </w:r>
-      <w:r>
-        <w:rPr>
-          <w:rFonts w:ascii="Times New Roman" w:hAnsi="Times New Roman"/>
-        </w:rPr>
-        <w:t>which supersedes the previously limited investigation of intra-subject diplotypes and presents a new result of a larger scale.</w:t>
-      </w:r>
-      <w:r>
-        <w:rPr>
-          <w:rFonts w:ascii="Times New Roman" w:hAnsi="Times New Roman"/>
-        </w:rPr>
-        <w:t xml:space="preserve"> </w:t>
-      </w:r>
-      <w:r>
-        <w:rPr>
-          <w:rFonts w:ascii="Times New Roman" w:hAnsi="Times New Roman"/>
-        </w:rPr>
-        <w:t>We include these findings in the Results, Methods, and Discussion sections, and add a mention of them to the Abstract.</w:t>
+        <w:t>Thank you very much for reviewing our manuscript and providing thorough and constructive comments, criticism, and for the careful assessment of the submission. We have carefully evaluated and addressed all suggestions and comments of the reviewers, which led to a significant revision of the paper, inclusion of new data, and additional novel results, and hope that our responses and additions to the paper are satisfactory.</w:t>
+      </w:r>
+    </w:p>
+    <w:p>
+      <w:pPr>
+        <w:pStyle w:val="Normal"/>
+        <w:bidi w:val="0"/>
+        <w:jc w:val="left"/>
+        <w:rPr>
+          <w:rFonts w:ascii="Times New Roman" w:hAnsi="Times New Roman"/>
+        </w:rPr>
+      </w:pPr>
+      <w:r>
+        <w:rPr>
+          <w:rFonts w:ascii="Times New Roman" w:hAnsi="Times New Roman"/>
+        </w:rPr>
+        <w:t>One of the important concerns of the reviewers was the fact that the original submission only used data from three Genome in a Bottle (GIAB) datasets; at the moment of completing the first version of the paper, those were the only ones with PacBio CCS data available. Since then, such data for all seven GIAB subjects became available, and we rectified this by analyzing all these data and including them in this version. We would like to mention that this allowed us to come to additional, novel findings which, in our opinion, make the paper stronger. Of note, we discover spectra of telomeric haplotypes that exhibit both intra- and inter-subject and intra- and inter-population similarities, which supersedes the previously limited investigation of intra-subject diplotypes and presents a new result of a larger scale. We include these findings in the Results, Methods, and Discussion sections, and add a mention of them to the Abstract.</w:t>
       </w:r>
     </w:p>
     <w:p>
@@ -248,13 +194,7 @@
         <w:rPr>
           <w:rFonts w:ascii="Times New Roman" w:hAnsi="Times New Roman"/>
         </w:rPr>
-        <w:t>Q</w:t>
-      </w:r>
-      <w:r>
-        <w:rPr>
-          <w:rFonts w:ascii="Times New Roman" w:hAnsi="Times New Roman"/>
-        </w:rPr>
-        <w:t xml:space="preserve">: </w:t>
+        <w:t xml:space="preserve">Q: </w:t>
       </w:r>
       <w:r>
         <w:rPr>
@@ -291,31 +231,7 @@
         <w:rPr>
           <w:rFonts w:ascii="Times New Roman" w:hAnsi="Times New Roman"/>
         </w:rPr>
-        <w:t xml:space="preserve">A: Thank you for raising these important concerns. However, we would like to stress that the methods that we present in this manuscript have significant advantages over the methods they are being compared to. Baird et al., 1995 &amp; 2000, publish telomere diplotype sequences for just two chromosomes (12q and Xp/Yp) using expensive and highly targeted Sanger sequencing (Thermo Fisher BigDye), </w:t>
-      </w:r>
-      <w:r>
-        <w:rPr>
-          <w:rFonts w:ascii="Times New Roman" w:hAnsi="Times New Roman"/>
-        </w:rPr>
-        <w:t>in contrast to the method presented here, which is scalable and applicable to conventional third-generation WGS datasets.</w:t>
-      </w:r>
-      <w:r>
-        <w:rPr>
-          <w:rFonts w:ascii="Times New Roman" w:hAnsi="Times New Roman"/>
-        </w:rPr>
-        <w:t xml:space="preserve"> Importantly, </w:t>
-      </w:r>
-      <w:r>
-        <w:rPr>
-          <w:rFonts w:ascii="Times New Roman" w:hAnsi="Times New Roman"/>
-        </w:rPr>
-        <w:t>Baird et al. were also</w:t>
-      </w:r>
-      <w:r>
-        <w:rPr>
-          <w:rFonts w:ascii="Times New Roman" w:hAnsi="Times New Roman"/>
-        </w:rPr>
-        <w:t xml:space="preserve"> limited to investigating previously known motifs – TTAGGG, TTGGGG, TCAGGG, – while </w:t>
+        <w:t xml:space="preserve">A: Thank you for raising these important concerns. However, we would like to stress that the methods that we present in this manuscript have significant advantages over the methods they are being compared to. Baird et al., 1995 &amp; 2000, publish telomere diplotype sequences for just two chromosomes (12q and Xp/Yp) using expensive and highly targeted Sanger sequencing (Thermo Fisher BigDye), in contrast to the method presented here, which is scalable and applicable to conventional third-generation WGS datasets. Importantly, Baird et al. were also limited to investigating previously known motifs – TTAGGG, TTGGGG, TCAGGG, – while </w:t>
       </w:r>
       <w:r>
         <w:rPr>
@@ -349,31 +265,7 @@
         </w:rPr>
         <w:t xml:space="preserve"> identification of motifs, and, without such priors, not only confirms these previously known variations, but uncovers a set of other variations; moreover, it does so at a scale an order of magnitude larger than Baird et al., 1995 &amp; 2000.</w:t>
         <w:br/>
-        <w:t xml:space="preserve">Lee et al., 2018, describe a similarly </w:t>
-      </w:r>
-      <w:r>
-        <w:rPr>
-          <w:rFonts w:ascii="Times New Roman" w:hAnsi="Times New Roman"/>
-          <w:i w:val="false"/>
-          <w:iCs w:val="false"/>
-        </w:rPr>
-        <w:t>scarce</w:t>
-      </w:r>
-      <w:r>
-        <w:rPr>
-          <w:rFonts w:ascii="Times New Roman" w:hAnsi="Times New Roman"/>
-          <w:i w:val="false"/>
-          <w:iCs w:val="false"/>
-        </w:rPr>
-        <w:t xml:space="preserve"> set of non-canonical motifs, a</w:t>
-      </w:r>
-      <w:r>
-        <w:rPr>
-          <w:rFonts w:ascii="Times New Roman" w:hAnsi="Times New Roman"/>
-          <w:i w:val="false"/>
-          <w:iCs w:val="false"/>
-        </w:rPr>
-        <w:t>nd are limited by a fundamental bias common to all short-read methods, where candidate reads are selected by the content of the canonical motif.</w:t>
+        <w:t>Lee et al., 2018, describe a similarly scarce set of non-canonical motifs, and are limited by a fundamental bias common to all short-read methods, where candidate reads are selected by the content of the canonical motif.</w:t>
       </w:r>
     </w:p>
     <w:p>
@@ -407,37 +299,30 @@
       </w:pPr>
       <w:r>
         <w:rPr>
-          <w:rFonts w:ascii="Times New Roman" w:hAnsi="Times New Roman"/>
-        </w:rPr>
-      </w:r>
-    </w:p>
-    <w:p>
-      <w:pPr>
-        <w:pStyle w:val="Normal"/>
-        <w:bidi w:val="0"/>
-        <w:jc w:val="left"/>
-        <w:rPr>
-          <w:rFonts w:ascii="Times New Roman" w:hAnsi="Times New Roman"/>
-          <w:i/>
-          <w:i/>
-          <w:iCs/>
-        </w:rPr>
-      </w:pPr>
-      <w:r>
-        <w:rPr>
-          <w:rFonts w:ascii="Times New Roman" w:hAnsi="Times New Roman"/>
-          <w:i w:val="false"/>
-          <w:iCs w:val="false"/>
-        </w:rPr>
-        <w:t>Q</w:t>
-      </w:r>
-      <w:r>
-        <w:rPr>
-          <w:rFonts w:ascii="Times New Roman" w:hAnsi="Times New Roman"/>
-          <w:i w:val="false"/>
-          <w:iCs w:val="false"/>
-        </w:rPr>
-        <w:t xml:space="preserve">: </w:t>
+          <w:i w:val="false"/>
+          <w:iCs w:val="false"/>
+        </w:rPr>
+      </w:r>
+    </w:p>
+    <w:p>
+      <w:pPr>
+        <w:pStyle w:val="Normal"/>
+        <w:bidi w:val="0"/>
+        <w:jc w:val="left"/>
+        <w:rPr>
+          <w:rFonts w:ascii="Times New Roman" w:hAnsi="Times New Roman"/>
+          <w:i/>
+          <w:i/>
+          <w:iCs/>
+        </w:rPr>
+      </w:pPr>
+      <w:r>
+        <w:rPr>
+          <w:rFonts w:ascii="Times New Roman" w:hAnsi="Times New Roman"/>
+          <w:i w:val="false"/>
+          <w:iCs w:val="false"/>
+        </w:rPr>
+        <w:t xml:space="preserve">Q: </w:t>
       </w:r>
       <w:r>
         <w:rPr>
@@ -511,33 +396,27 @@
           <w:i w:val="false"/>
           <w:iCs w:val="false"/>
         </w:rPr>
-        <w:t xml:space="preserve"> already resolves haplotypes at multi-Kbp lengths, capturing arguably the most pertinent regions of the telomere (as the canonical motif has been shown to become overwhelmingly prevalent towards the distal regions of the telomere, </w:t>
-      </w:r>
-      <w:r>
-        <w:rPr>
-          <w:rFonts w:ascii="Times New Roman" w:hAnsi="Times New Roman"/>
-          <w:b w:val="false"/>
-          <w:bCs w:val="false"/>
-          <w:i w:val="false"/>
-          <w:iCs w:val="false"/>
-        </w:rPr>
-        <w:t>Kreiter et al., 1995), and can be readily applied to any conventional HiFi (CCS) sequencing experiments, eliminating the need for custom sample preparation and targeted sequencing, so if/when longer and more accurate data is generated in the future, any researcher will be able to immediately apply to it the framework that we make available here.</w:t>
-      </w:r>
-    </w:p>
-    <w:p>
-      <w:pPr>
-        <w:pStyle w:val="Normal"/>
-        <w:bidi w:val="0"/>
-        <w:jc w:val="left"/>
-        <w:rPr>
-          <w:rFonts w:ascii="Times New Roman" w:hAnsi="Times New Roman"/>
-          <w:i w:val="false"/>
-          <w:i w:val="false"/>
-          <w:iCs w:val="false"/>
-        </w:rPr>
-      </w:pPr>
-      <w:r>
-        <w:rPr/>
+        <w:t xml:space="preserve"> already resolves haplotypes at multi-Kbp lengths, capturing arguably the most pertinent regions of the telomere (as the canonical motif has been shown to become overwhelmingly prevalent towards the distal regions of the telomere, Kreiter et al., 1995), and can be readily applied to any conventional HiFi (CCS) sequencing experiments, eliminating the need for custom sample preparation and targeted sequencing, so if/when longer and more accurate data is generated in the future, any researcher will be able to immediately apply to it the framework that we make available here.</w:t>
+      </w:r>
+    </w:p>
+    <w:p>
+      <w:pPr>
+        <w:pStyle w:val="Normal"/>
+        <w:bidi w:val="0"/>
+        <w:jc w:val="left"/>
+        <w:rPr>
+          <w:rFonts w:ascii="Times New Roman" w:hAnsi="Times New Roman"/>
+          <w:i w:val="false"/>
+          <w:i w:val="false"/>
+          <w:iCs w:val="false"/>
+        </w:rPr>
+      </w:pPr>
+      <w:r>
+        <w:rPr>
+          <w:rFonts w:ascii="Times New Roman" w:hAnsi="Times New Roman"/>
+          <w:i w:val="false"/>
+          <w:iCs w:val="false"/>
+        </w:rPr>
       </w:r>
     </w:p>
     <w:p>
@@ -614,15 +493,7 @@
           <w:i w:val="false"/>
           <w:iCs w:val="false"/>
         </w:rPr>
-        <w:t>Q</w:t>
-      </w:r>
-      <w:r>
-        <w:rPr>
-          <w:rFonts w:ascii="Times New Roman" w:hAnsi="Times New Roman"/>
-          <w:i w:val="false"/>
-          <w:iCs w:val="false"/>
-        </w:rPr>
-        <w:t xml:space="preserve">: </w:t>
+        <w:t xml:space="preserve">Q: </w:t>
       </w:r>
       <w:r>
         <w:rPr>
@@ -671,39 +542,7 @@
           <w:i w:val="false"/>
           <w:iCs w:val="false"/>
         </w:rPr>
-        <w:t xml:space="preserve">A: We would like to underscore that our findings provide a method to assess enrichment of motifs in the data without prior knowledge of motifs, and is not only able to confirm previous findings, but already uncovers a variety of non-canonical motifs that have not been previously reported. In addition, in this revision of the paper, we include more subjects (for a total of seven, i.e., all Genome in a Bottle reference individuals), and observe a spectrum of haplotypes </w:t>
-      </w:r>
-      <w:r>
-        <w:rPr>
-          <w:rFonts w:ascii="Times New Roman" w:hAnsi="Times New Roman"/>
-          <w:i w:val="false"/>
-          <w:iCs w:val="false"/>
-        </w:rPr>
-        <w:t>that exhibit</w:t>
-      </w:r>
-      <w:r>
-        <w:rPr>
-          <w:rFonts w:ascii="Times New Roman" w:hAnsi="Times New Roman"/>
-          <w:i w:val="false"/>
-          <w:iCs w:val="false"/>
-        </w:rPr>
-        <w:t>s</w:t>
-      </w:r>
-      <w:r>
-        <w:rPr>
-          <w:rFonts w:ascii="Times New Roman" w:hAnsi="Times New Roman"/>
-          <w:i w:val="false"/>
-          <w:iCs w:val="false"/>
-        </w:rPr>
-        <w:t xml:space="preserve"> both intra- and inter-subject and interpopulation similarities, </w:t>
-      </w:r>
-      <w:r>
-        <w:rPr>
-          <w:rFonts w:ascii="Times New Roman" w:hAnsi="Times New Roman"/>
-          <w:i w:val="false"/>
-          <w:iCs w:val="false"/>
-        </w:rPr>
-        <w:t>which is a novel finding.</w:t>
+        <w:t>A: We would like to underscore that our findings provide a method to assess enrichment of motifs in the data without prior knowledge of motifs, and is not only able to confirm previous findings, but already uncovers a variety of non-canonical motifs that have not been previously reported. In addition, in this revision of the paper, we include more subjects (for a total of seven, i.e., all Genome in a Bottle reference individuals), and observe a spectrum of haplotypes that exhibits both intra- and inter-subject and interpopulation similarities, which is a novel finding.</w:t>
       </w:r>
     </w:p>
     <w:p>
@@ -810,64 +649,48 @@
           <w:i w:val="false"/>
           <w:iCs w:val="false"/>
         </w:rPr>
-        <w:t>A</w:t>
-      </w:r>
-      <w:r>
-        <w:rPr>
-          <w:rFonts w:ascii="Times New Roman" w:hAnsi="Times New Roman"/>
-          <w:i w:val="false"/>
-          <w:iCs w:val="false"/>
-        </w:rPr>
-        <w:t>: We would like to thank the referee for the careful assessment of our manuscript and drawing attention to multiple pertinent questions.</w:t>
-      </w:r>
-    </w:p>
-    <w:p>
-      <w:pPr>
-        <w:pStyle w:val="Normal"/>
-        <w:bidi w:val="0"/>
-        <w:jc w:val="left"/>
-        <w:rPr>
-          <w:rFonts w:ascii="Times New Roman" w:hAnsi="Times New Roman"/>
-          <w:i w:val="false"/>
-          <w:i w:val="false"/>
-          <w:iCs w:val="false"/>
-        </w:rPr>
-      </w:pPr>
-      <w:r>
-        <w:rPr>
-          <w:rFonts w:ascii="Times New Roman" w:hAnsi="Times New Roman"/>
-          <w:i w:val="false"/>
-          <w:iCs w:val="false"/>
-        </w:rPr>
-      </w:r>
-    </w:p>
-    <w:p>
-      <w:pPr>
-        <w:pStyle w:val="Normal"/>
-        <w:bidi w:val="0"/>
-        <w:jc w:val="left"/>
-        <w:rPr>
-          <w:rFonts w:ascii="Times New Roman" w:hAnsi="Times New Roman"/>
-          <w:i w:val="false"/>
-          <w:i w:val="false"/>
-          <w:iCs w:val="false"/>
-        </w:rPr>
-      </w:pPr>
-      <w:r>
-        <w:rPr>
-          <w:rFonts w:ascii="Times New Roman" w:hAnsi="Times New Roman"/>
-          <w:i w:val="false"/>
-          <w:iCs w:val="false"/>
-        </w:rPr>
-        <w:t>Q</w:t>
-      </w:r>
-      <w:r>
-        <w:rPr>
-          <w:rFonts w:ascii="Times New Roman" w:hAnsi="Times New Roman"/>
-          <w:i w:val="false"/>
-          <w:iCs w:val="false"/>
-        </w:rPr>
-        <w:t xml:space="preserve">: </w:t>
+        <w:t>A: We would like to thank the referee for the careful assessment of our manuscript and drawing attention to multiple pertinent questions.</w:t>
+      </w:r>
+    </w:p>
+    <w:p>
+      <w:pPr>
+        <w:pStyle w:val="Normal"/>
+        <w:bidi w:val="0"/>
+        <w:jc w:val="left"/>
+        <w:rPr>
+          <w:rFonts w:ascii="Times New Roman" w:hAnsi="Times New Roman"/>
+          <w:i w:val="false"/>
+          <w:i w:val="false"/>
+          <w:iCs w:val="false"/>
+        </w:rPr>
+      </w:pPr>
+      <w:r>
+        <w:rPr>
+          <w:rFonts w:ascii="Times New Roman" w:hAnsi="Times New Roman"/>
+          <w:i w:val="false"/>
+          <w:iCs w:val="false"/>
+        </w:rPr>
+      </w:r>
+    </w:p>
+    <w:p>
+      <w:pPr>
+        <w:pStyle w:val="Normal"/>
+        <w:bidi w:val="0"/>
+        <w:jc w:val="left"/>
+        <w:rPr>
+          <w:rFonts w:ascii="Times New Roman" w:hAnsi="Times New Roman"/>
+          <w:i w:val="false"/>
+          <w:i w:val="false"/>
+          <w:iCs w:val="false"/>
+        </w:rPr>
+      </w:pPr>
+      <w:r>
+        <w:rPr>
+          <w:rFonts w:ascii="Times New Roman" w:hAnsi="Times New Roman"/>
+          <w:i w:val="false"/>
+          <w:iCs w:val="false"/>
+        </w:rPr>
+        <w:t xml:space="preserve">Q: </w:t>
       </w:r>
       <w:r>
         <w:rPr>
@@ -911,83 +734,39 @@
           <w:i w:val="false"/>
           <w:iCs w:val="false"/>
         </w:rPr>
-        <w:t xml:space="preserve">A: </w:t>
-      </w:r>
-      <w:r>
-        <w:rPr>
-          <w:rFonts w:ascii="Times New Roman" w:hAnsi="Times New Roman"/>
-          <w:i w:val="false"/>
-          <w:iCs w:val="false"/>
-        </w:rPr>
-        <w:t xml:space="preserve">Thank you for highlighting this issue. Improved knowledge of the telomeric sequence and variation can aid in </w:t>
-      </w:r>
-      <w:r>
-        <w:rPr>
-          <w:rFonts w:ascii="Times New Roman" w:hAnsi="Times New Roman"/>
-          <w:i w:val="false"/>
-          <w:iCs w:val="false"/>
-        </w:rPr>
-        <w:t xml:space="preserve">undestanding of its implications in aging and disease; telomere sequence content has been correlated with biological pathways, such as, for instance, </w:t>
-      </w:r>
-      <w:commentRangeStart w:id="0"/>
-      <w:r>
-        <w:rPr>
-          <w:rFonts w:ascii="Times New Roman" w:hAnsi="Times New Roman"/>
-          <w:i w:val="false"/>
-          <w:iCs w:val="false"/>
-        </w:rPr>
-        <w:t>ALT activity in tumors (Lee et al., 2018)</w:t>
-      </w:r>
-      <w:r>
-        <w:rPr>
-          <w:rFonts w:ascii="Times New Roman" w:hAnsi="Times New Roman"/>
-          <w:i w:val="false"/>
-          <w:iCs w:val="false"/>
-        </w:rPr>
-      </w:r>
-      <w:commentRangeEnd w:id="0"/>
-      <w:r>
-        <w:commentReference w:id="0"/>
-      </w:r>
-      <w:r>
-        <w:rPr>
-          <w:rFonts w:ascii="Times New Roman" w:hAnsi="Times New Roman"/>
-          <w:i w:val="false"/>
-          <w:iCs w:val="false"/>
-        </w:rPr>
-        <w:t>.</w:t>
-      </w:r>
-      <w:r>
-        <w:rPr>
-          <w:rFonts w:ascii="Times New Roman" w:hAnsi="Times New Roman"/>
-          <w:i w:val="false"/>
-          <w:iCs w:val="false"/>
-        </w:rPr>
-        <w:t xml:space="preserve"> We addressed it in the Introduction section – </w:t>
-      </w:r>
-      <w:r>
-        <w:rPr>
-          <w:rFonts w:ascii="Times New Roman" w:hAnsi="Times New Roman"/>
-          <w:i/>
-          <w:iCs/>
-        </w:rPr>
-        <w:t>“[...] long-range maps of telomeric sequence […] can provide insight into telomere biology and enable novel approaches to analyze the effects of health status, aging, and environment on telomere sequence [...]”.</w:t>
-      </w:r>
-      <w:r>
-        <w:rPr>
-          <w:rFonts w:ascii="Times New Roman" w:hAnsi="Times New Roman"/>
-          <w:i w:val="false"/>
-          <w:iCs w:val="false"/>
-        </w:rPr>
-        <w:t xml:space="preserve"> </w:t>
-      </w:r>
-      <w:r>
-        <w:rPr>
-          <w:rFonts w:ascii="Times New Roman" w:hAnsi="Times New Roman"/>
-          <w:i w:val="false"/>
-          <w:iCs w:val="false"/>
-        </w:rPr>
-        <w:t xml:space="preserve">We would also like to note that previously published efforts did not present a framework for localizing the array of non-canonical motif variants, and the approach that we describe, </w:t>
+        <w:t xml:space="preserve">A: Thank you for highlighting this issue. Improved knowledge of the telomeric sequence and variation can aid in undestanding of its implications in aging and disease; telomere sequence content has been correlated with biological pathways, such as, for instance, ALT activity in tumors (Lee et al., 2018). We addressed it in the Introduction section – </w:t>
+      </w:r>
+      <w:r>
+        <w:rPr>
+          <w:rFonts w:ascii="Times New Roman" w:hAnsi="Times New Roman"/>
+          <w:i/>
+          <w:iCs/>
+        </w:rPr>
+        <w:t xml:space="preserve">“[...] long-range maps of telomeric sequence […] can provide insight into telomere biology and enable novel approaches to analyze the effects of aging, environment, </w:t>
+      </w:r>
+      <w:r>
+        <w:rPr>
+          <w:rFonts w:ascii="Times New Roman" w:hAnsi="Times New Roman"/>
+          <w:i/>
+          <w:iCs/>
+        </w:rPr>
+        <w:t>and health status</w:t>
+      </w:r>
+      <w:r>
+        <w:rPr>
+          <w:rFonts w:ascii="Times New Roman" w:hAnsi="Times New Roman"/>
+          <w:i/>
+          <w:iCs/>
+        </w:rPr>
+        <w:t xml:space="preserve"> on telomere sequence [...]”.</w:t>
+      </w:r>
+      <w:r>
+        <w:rPr>
+          <w:rFonts w:ascii="Times New Roman" w:hAnsi="Times New Roman"/>
+          <w:i w:val="false"/>
+          <w:iCs w:val="false"/>
+        </w:rPr>
+        <w:t xml:space="preserve"> We would also like to note that previously published efforts did not present a framework for localizing the array of non-canonical motif variants, and the approach that we describe, </w:t>
       </w:r>
       <w:r>
         <w:rPr>
@@ -1035,7 +814,11 @@
         </w:rPr>
       </w:pPr>
       <w:r>
-        <w:rPr/>
+        <w:rPr>
+          <w:rFonts w:ascii="Times New Roman" w:hAnsi="Times New Roman"/>
+          <w:i w:val="false"/>
+          <w:iCs w:val="false"/>
+        </w:rPr>
       </w:r>
     </w:p>
     <w:p>
@@ -1087,31 +870,27 @@
         </w:rPr>
       </w:pPr>
       <w:r>
-        <w:rPr/>
-      </w:r>
-    </w:p>
-    <w:p>
-      <w:pPr>
-        <w:pStyle w:val="Normal"/>
-        <w:bidi w:val="0"/>
-        <w:jc w:val="left"/>
-        <w:rPr/>
-      </w:pPr>
-      <w:r>
-        <w:rPr>
-          <w:rFonts w:ascii="Times New Roman" w:hAnsi="Times New Roman"/>
-          <w:i w:val="false"/>
-          <w:iCs w:val="false"/>
-        </w:rPr>
-        <w:t>Q</w:t>
-      </w:r>
-      <w:r>
-        <w:rPr>
-          <w:rFonts w:ascii="Times New Roman" w:hAnsi="Times New Roman"/>
-          <w:i w:val="false"/>
-          <w:iCs w:val="false"/>
-        </w:rPr>
-        <w:t xml:space="preserve">: </w:t>
+        <w:rPr>
+          <w:rFonts w:ascii="Times New Roman" w:hAnsi="Times New Roman"/>
+          <w:i w:val="false"/>
+          <w:iCs w:val="false"/>
+        </w:rPr>
+      </w:r>
+    </w:p>
+    <w:p>
+      <w:pPr>
+        <w:pStyle w:val="Normal"/>
+        <w:bidi w:val="0"/>
+        <w:jc w:val="left"/>
+        <w:rPr/>
+      </w:pPr>
+      <w:r>
+        <w:rPr>
+          <w:rFonts w:ascii="Times New Roman" w:hAnsi="Times New Roman"/>
+          <w:i w:val="false"/>
+          <w:iCs w:val="false"/>
+        </w:rPr>
+        <w:t xml:space="preserve">Q: </w:t>
       </w:r>
       <w:r>
         <w:rPr>
@@ -1135,7 +914,11 @@
         </w:rPr>
       </w:pPr>
       <w:r>
-        <w:rPr/>
+        <w:rPr>
+          <w:rFonts w:ascii="Times New Roman" w:hAnsi="Times New Roman"/>
+          <w:i w:val="false"/>
+          <w:iCs w:val="false"/>
+        </w:rPr>
       </w:r>
     </w:p>
     <w:p>
@@ -1167,7 +950,11 @@
         </w:rPr>
       </w:pPr>
       <w:r>
-        <w:rPr/>
+        <w:rPr>
+          <w:rFonts w:ascii="Times New Roman" w:hAnsi="Times New Roman"/>
+          <w:i w:val="false"/>
+          <w:iCs w:val="false"/>
+        </w:rPr>
       </w:r>
     </w:p>
     <w:p>
@@ -1244,15 +1031,7 @@
           <w:i w:val="false"/>
           <w:iCs w:val="false"/>
         </w:rPr>
-        <w:t>Q</w:t>
-      </w:r>
-      <w:r>
-        <w:rPr>
-          <w:rFonts w:ascii="Times New Roman" w:hAnsi="Times New Roman"/>
-          <w:i w:val="false"/>
-          <w:iCs w:val="false"/>
-        </w:rPr>
-        <w:t xml:space="preserve">: </w:t>
+        <w:t xml:space="preserve">Q: </w:t>
       </w:r>
       <w:r>
         <w:rPr>
@@ -1281,186 +1060,121 @@
           <w:i/>
           <w:iCs/>
         </w:rPr>
-        <w:t>a</w:t>
-      </w:r>
-      <w:r>
-        <w:rPr>
-          <w:rFonts w:ascii="Times New Roman" w:hAnsi="Times New Roman"/>
-          <w:i/>
-          <w:iCs/>
-        </w:rPr>
-        <w:t>)</w:t>
-      </w:r>
-      <w:r>
-        <w:rPr>
-          <w:rFonts w:ascii="Times New Roman" w:hAnsi="Times New Roman"/>
-          <w:i/>
-          <w:iCs/>
-        </w:rPr>
-        <w:t xml:space="preserve"> The subjects are talked about in methods, but please comment on them in the main text; what would you expect the comparison of their haplotypes to be like? It would be helpful to describe those subjects earlier in the text, as they are referred to consistently.</w:t>
-      </w:r>
-    </w:p>
-    <w:p>
-      <w:pPr>
-        <w:pStyle w:val="Normal"/>
-        <w:bidi w:val="0"/>
-        <w:jc w:val="left"/>
-        <w:rPr>
-          <w:rFonts w:ascii="Times New Roman" w:hAnsi="Times New Roman"/>
-          <w:i/>
-          <w:i/>
-          <w:iCs/>
-        </w:rPr>
-      </w:pPr>
-      <w:r>
-        <w:rPr>
-          <w:rFonts w:ascii="Times New Roman" w:hAnsi="Times New Roman"/>
-          <w:i/>
-          <w:iCs/>
-        </w:rPr>
-        <w:t>b</w:t>
-      </w:r>
-      <w:r>
-        <w:rPr>
-          <w:rFonts w:ascii="Times New Roman" w:hAnsi="Times New Roman"/>
-          <w:i/>
-          <w:iCs/>
-        </w:rPr>
-        <w:t>)</w:t>
-      </w:r>
-      <w:r>
-        <w:rPr>
-          <w:rFonts w:ascii="Times New Roman" w:hAnsi="Times New Roman"/>
-          <w:i/>
-          <w:iCs/>
-        </w:rPr>
-        <w:t xml:space="preserve"> Why didn’t you choose some related individuals as well to assess the biological implications of telomeric haplotypes? There are two son/father/mother trios of Ashkenazi Jewish and Han Chinese ancestry genomes available on GIAB.</w:t>
-      </w:r>
-    </w:p>
-    <w:p>
-      <w:pPr>
-        <w:pStyle w:val="Normal"/>
-        <w:bidi w:val="0"/>
-        <w:jc w:val="left"/>
-        <w:rPr>
-          <w:rFonts w:ascii="Times New Roman" w:hAnsi="Times New Roman"/>
-          <w:i w:val="false"/>
-          <w:i w:val="false"/>
-          <w:iCs w:val="false"/>
-        </w:rPr>
-      </w:pPr>
-      <w:r>
-        <w:rPr>
-          <w:rFonts w:ascii="Times New Roman" w:hAnsi="Times New Roman"/>
-          <w:i w:val="false"/>
-          <w:iCs w:val="false"/>
-        </w:rPr>
-      </w:r>
-    </w:p>
-    <w:p>
-      <w:pPr>
-        <w:pStyle w:val="Normal"/>
-        <w:bidi w:val="0"/>
-        <w:jc w:val="left"/>
-        <w:rPr>
-          <w:rFonts w:ascii="Times New Roman" w:hAnsi="Times New Roman"/>
-          <w:i w:val="false"/>
-          <w:i w:val="false"/>
-          <w:iCs w:val="false"/>
-        </w:rPr>
-      </w:pPr>
-      <w:r>
-        <w:rPr>
-          <w:rFonts w:ascii="Times New Roman" w:hAnsi="Times New Roman"/>
-          <w:i w:val="false"/>
-          <w:iCs w:val="false"/>
-        </w:rPr>
-        <w:t xml:space="preserve">A: </w:t>
-      </w:r>
-      <w:r>
-        <w:rPr>
-          <w:rFonts w:ascii="Times New Roman" w:hAnsi="Times New Roman"/>
-          <w:i w:val="false"/>
-          <w:iCs w:val="false"/>
-        </w:rPr>
-        <w:t xml:space="preserve">Thank you for raising this extremely fitting concern. During the development of our framework, PacBio CCS data for only three GIAB subjects had been published, but in this revision, we were able to include all seven subjects, as the relevant data was already available, thus including both son/father/mother trios. This made it possible to investigate not only the parental relationships in the data, but inter- and intra- population variation as well. We analyzed all these data in an integrated fashion, included all the results and the additional methods we used, and presented evidence for haplotypic variation that describes such relationships. </w:t>
-      </w:r>
-      <w:commentRangeStart w:id="1"/>
-      <w:r>
-        <w:rPr>
-          <w:rFonts w:ascii="Times New Roman" w:hAnsi="Times New Roman"/>
-          <w:i w:val="false"/>
-          <w:iCs w:val="false"/>
-        </w:rPr>
-        <w:t>We also made sure to describe these seven subjects earlier in the text, and include a table outlining their relationships and the data that was used (Supplemental Table NNN)</w:t>
-      </w:r>
-      <w:r>
-        <w:rPr>
-          <w:rFonts w:ascii="Times New Roman" w:hAnsi="Times New Roman"/>
-          <w:i w:val="false"/>
-          <w:iCs w:val="false"/>
-        </w:rPr>
-      </w:r>
-      <w:commentRangeEnd w:id="1"/>
-      <w:r>
-        <w:commentReference w:id="1"/>
-      </w:r>
-      <w:r>
-        <w:rPr>
-          <w:rFonts w:ascii="Times New Roman" w:hAnsi="Times New Roman"/>
-          <w:i w:val="false"/>
-          <w:iCs w:val="false"/>
-        </w:rPr>
-        <w:t>.</w:t>
-      </w:r>
-    </w:p>
-    <w:p>
-      <w:pPr>
-        <w:pStyle w:val="Normal"/>
-        <w:bidi w:val="0"/>
-        <w:jc w:val="left"/>
-        <w:rPr>
-          <w:rFonts w:ascii="Times New Roman" w:hAnsi="Times New Roman"/>
-          <w:i w:val="false"/>
-          <w:i w:val="false"/>
-          <w:iCs w:val="false"/>
-        </w:rPr>
-      </w:pPr>
-      <w:r>
-        <w:rPr>
-          <w:rFonts w:ascii="Times New Roman" w:hAnsi="Times New Roman"/>
-          <w:i w:val="false"/>
-          <w:iCs w:val="false"/>
-        </w:rPr>
-      </w:r>
-    </w:p>
-    <w:p>
-      <w:pPr>
-        <w:pStyle w:val="Normal"/>
-        <w:bidi w:val="0"/>
-        <w:jc w:val="left"/>
-        <w:rPr>
-          <w:rFonts w:ascii="Times New Roman" w:hAnsi="Times New Roman"/>
-          <w:i w:val="false"/>
-          <w:i w:val="false"/>
-          <w:iCs w:val="false"/>
-        </w:rPr>
-      </w:pPr>
-      <w:r>
-        <w:rPr>
-          <w:rFonts w:ascii="Times New Roman" w:hAnsi="Times New Roman"/>
-          <w:i w:val="false"/>
-          <w:iCs w:val="false"/>
-        </w:rPr>
-        <w:t>Q</w:t>
-      </w:r>
-      <w:r>
-        <w:rPr>
-          <w:rFonts w:ascii="Times New Roman" w:hAnsi="Times New Roman"/>
-          <w:i w:val="false"/>
-          <w:iCs w:val="false"/>
-        </w:rPr>
-        <w:t xml:space="preserve">: </w:t>
+        <w:t>a) The subjects are talked about in methods, but please comment on them in the main text; what would you expect the comparison of their haplotypes to be like? It would be helpful to describe those subjects earlier in the text, as they are referred to consistently.</w:t>
+      </w:r>
+    </w:p>
+    <w:p>
+      <w:pPr>
+        <w:pStyle w:val="Normal"/>
+        <w:bidi w:val="0"/>
+        <w:jc w:val="left"/>
+        <w:rPr>
+          <w:rFonts w:ascii="Times New Roman" w:hAnsi="Times New Roman"/>
+          <w:i/>
+          <w:i/>
+          <w:iCs/>
+        </w:rPr>
+      </w:pPr>
+      <w:r>
+        <w:rPr>
+          <w:rFonts w:ascii="Times New Roman" w:hAnsi="Times New Roman"/>
+          <w:i/>
+          <w:iCs/>
+        </w:rPr>
+        <w:t>b) Why didn’t you choose some related individuals as well to assess the biological implications of telomeric haplotypes? There are two son/father/mother trios of Ashkenazi Jewish and Han Chinese ancestry genomes available on GIAB.</w:t>
+      </w:r>
+    </w:p>
+    <w:p>
+      <w:pPr>
+        <w:pStyle w:val="Normal"/>
+        <w:bidi w:val="0"/>
+        <w:jc w:val="left"/>
+        <w:rPr>
+          <w:rFonts w:ascii="Times New Roman" w:hAnsi="Times New Roman"/>
+          <w:i w:val="false"/>
+          <w:i w:val="false"/>
+          <w:iCs w:val="false"/>
+        </w:rPr>
+      </w:pPr>
+      <w:r>
+        <w:rPr>
+          <w:rFonts w:ascii="Times New Roman" w:hAnsi="Times New Roman"/>
+          <w:i w:val="false"/>
+          <w:iCs w:val="false"/>
+        </w:rPr>
+      </w:r>
+    </w:p>
+    <w:p>
+      <w:pPr>
+        <w:pStyle w:val="Normal"/>
+        <w:bidi w:val="0"/>
+        <w:jc w:val="left"/>
+        <w:rPr/>
+      </w:pPr>
+      <w:r>
+        <w:rPr>
+          <w:rFonts w:ascii="Times New Roman" w:hAnsi="Times New Roman"/>
+          <w:i w:val="false"/>
+          <w:iCs w:val="false"/>
+        </w:rPr>
+        <w:t xml:space="preserve">A: Thank you for raising this extremely fitting concern. During the development of our framework, PacBio CCS data for only three GIAB subjects had been published, but in this revision, we were able to include all seven subjects, as the relevant data was already available, thus including both son/father/mother trios. This made it possible to investigate not only the parental relationships in the data, but inter- and intra- population variation as well. We analyzed all these data in an integrated fashion, included all the results and the additional methods we used, and presented evidence for haplotypic variation that describes such relationships. We also made sure to describe these seven subjects earlier in the text, and include a table outlining their relationships and the data that was used (Supplemental Table </w:t>
+      </w:r>
+      <w:r>
+        <w:rPr>
+          <w:rFonts w:ascii="Times New Roman" w:hAnsi="Times New Roman"/>
+          <w:i w:val="false"/>
+          <w:iCs w:val="false"/>
+        </w:rPr>
+        <w:t>S1</w:t>
+      </w:r>
+      <w:r>
+        <w:rPr>
+          <w:rFonts w:ascii="Times New Roman" w:hAnsi="Times New Roman"/>
+          <w:i w:val="false"/>
+          <w:iCs w:val="false"/>
+        </w:rPr>
+        <w:t>).</w:t>
+      </w:r>
+    </w:p>
+    <w:p>
+      <w:pPr>
+        <w:pStyle w:val="Normal"/>
+        <w:bidi w:val="0"/>
+        <w:jc w:val="left"/>
+        <w:rPr>
+          <w:rFonts w:ascii="Times New Roman" w:hAnsi="Times New Roman"/>
+          <w:i w:val="false"/>
+          <w:i w:val="false"/>
+          <w:iCs w:val="false"/>
+        </w:rPr>
+      </w:pPr>
+      <w:r>
+        <w:rPr>
+          <w:rFonts w:ascii="Times New Roman" w:hAnsi="Times New Roman"/>
+          <w:i w:val="false"/>
+          <w:iCs w:val="false"/>
+        </w:rPr>
+      </w:r>
+    </w:p>
+    <w:p>
+      <w:pPr>
+        <w:pStyle w:val="Normal"/>
+        <w:bidi w:val="0"/>
+        <w:jc w:val="left"/>
+        <w:rPr>
+          <w:rFonts w:ascii="Times New Roman" w:hAnsi="Times New Roman"/>
+          <w:i w:val="false"/>
+          <w:i w:val="false"/>
+          <w:iCs w:val="false"/>
+        </w:rPr>
+      </w:pPr>
+      <w:r>
+        <w:rPr>
+          <w:rFonts w:ascii="Times New Roman" w:hAnsi="Times New Roman"/>
+          <w:i w:val="false"/>
+          <w:iCs w:val="false"/>
+        </w:rPr>
+        <w:t xml:space="preserve">Q: </w:t>
       </w:r>
       <w:r>
         <w:rPr>
@@ -1504,95 +1218,31 @@
           <w:i w:val="false"/>
           <w:iCs w:val="false"/>
         </w:rPr>
-        <w:t xml:space="preserve">A: We agree that the narrative in the original submission made it a little confusing that the validation was actually performed with short reads both from the trio samples and, separately, from unrelated subjects (ISS). We restructured the narrative to make this point clearer. GIAB Illumina data was used </w:t>
-      </w:r>
-      <w:r>
-        <w:rPr>
-          <w:rFonts w:ascii="Times New Roman" w:hAnsi="Times New Roman"/>
-          <w:i w:val="false"/>
-          <w:iCs w:val="false"/>
-        </w:rPr>
-        <w:t>first,</w:t>
-      </w:r>
-      <w:r>
-        <w:rPr>
-          <w:rFonts w:ascii="Times New Roman" w:hAnsi="Times New Roman"/>
-          <w:i w:val="false"/>
-          <w:iCs w:val="false"/>
-        </w:rPr>
-        <w:t xml:space="preserve"> as it was the most relevant </w:t>
-      </w:r>
-      <w:r>
-        <w:rPr>
-          <w:rFonts w:ascii="Times New Roman" w:hAnsi="Times New Roman"/>
-          <w:i w:val="false"/>
-          <w:iCs w:val="false"/>
-        </w:rPr>
-        <w:t>for the seven subjects: we both compared the sequence data as-is between the two technologies within each subject</w:t>
-      </w:r>
-      <w:r>
-        <w:rPr>
-          <w:rFonts w:ascii="Times New Roman" w:hAnsi="Times New Roman"/>
-          <w:i w:val="false"/>
-          <w:iCs w:val="false"/>
-        </w:rPr>
-        <w:t xml:space="preserve"> (section “Evaluation of telomeric content in short- and linked-read datasets”), </w:t>
-      </w:r>
-      <w:r>
-        <w:rPr>
-          <w:rFonts w:ascii="Times New Roman" w:hAnsi="Times New Roman"/>
-          <w:i w:val="false"/>
-          <w:iCs w:val="false"/>
-        </w:rPr>
-        <w:t xml:space="preserve">as well as performed the motif enrichment analysis on them (Supplemental Table </w:t>
-      </w:r>
-      <w:commentRangeStart w:id="2"/>
-      <w:r>
-        <w:rPr>
-          <w:rFonts w:ascii="Times New Roman" w:hAnsi="Times New Roman"/>
-          <w:i w:val="false"/>
-          <w:iCs w:val="false"/>
-        </w:rPr>
-        <w:t>SX</w:t>
-      </w:r>
-      <w:r>
-        <w:rPr>
-          <w:rFonts w:ascii="Times New Roman" w:hAnsi="Times New Roman"/>
-          <w:i w:val="false"/>
-          <w:iCs w:val="false"/>
-        </w:rPr>
-      </w:r>
-      <w:commentRangeEnd w:id="2"/>
-      <w:r>
-        <w:commentReference w:id="2"/>
-      </w:r>
-      <w:r>
-        <w:rPr>
-          <w:rFonts w:ascii="Times New Roman" w:hAnsi="Times New Roman"/>
-          <w:i w:val="false"/>
-          <w:iCs w:val="false"/>
-        </w:rPr>
-        <w:t xml:space="preserve">). The data from unrelated subjects was used, specifically, to compare the findings between cell lines (GIAB) and human samples (Supplemental Table </w:t>
-      </w:r>
-      <w:commentRangeStart w:id="3"/>
-      <w:r>
-        <w:rPr>
-          <w:rFonts w:ascii="Times New Roman" w:hAnsi="Times New Roman"/>
-          <w:i w:val="false"/>
-          <w:iCs w:val="false"/>
-        </w:rPr>
-        <w:t>SX</w:t>
-      </w:r>
-      <w:r>
-        <w:rPr>
-          <w:rFonts w:ascii="Times New Roman" w:hAnsi="Times New Roman"/>
-          <w:i w:val="false"/>
-          <w:iCs w:val="false"/>
-        </w:rPr>
-      </w:r>
-      <w:commentRangeEnd w:id="3"/>
-      <w:r>
-        <w:commentReference w:id="3"/>
+        <w:t xml:space="preserve">A: We agree that the narrative in the original submission made it a little confusing that the validation was actually performed with short reads both from the trio samples and, separately, from unrelated subjects (ISS). We restructured the narrative to make this point clearer. GIAB Illumina data was used first, as it was the most relevant for the seven subjects: we both compared the sequence data as-is between the two technologies within each subject (section “Evaluation of telomeric content in short- and linked-read datasets” </w:t>
+      </w:r>
+      <w:r>
+        <w:rPr>
+          <w:rFonts w:ascii="Times New Roman" w:hAnsi="Times New Roman"/>
+          <w:i w:val="false"/>
+          <w:iCs w:val="false"/>
+        </w:rPr>
+        <w:t>and Supplemental Fig. S7</w:t>
+      </w:r>
+      <w:r>
+        <w:rPr>
+          <w:rFonts w:ascii="Times New Roman" w:hAnsi="Times New Roman"/>
+          <w:i w:val="false"/>
+          <w:iCs w:val="false"/>
+        </w:rPr>
+        <w:t>). The data from unrelated subjects was used, specifically, to compare the findings between cell lines (GIAB) and human samples (Supplemental Table S</w:t>
+      </w:r>
+      <w:r>
+        <w:rPr>
+          <w:rFonts w:ascii="Times New Roman" w:hAnsi="Times New Roman"/>
+          <w:i w:val="false"/>
+          <w:iCs w:val="false"/>
+        </w:rPr>
+        <w:t>3</w:t>
       </w:r>
       <w:r>
         <w:rPr>
@@ -1616,7 +1266,11 @@
         </w:rPr>
       </w:pPr>
       <w:r>
-        <w:rPr/>
+        <w:rPr>
+          <w:rFonts w:ascii="Times New Roman" w:hAnsi="Times New Roman"/>
+          <w:i w:val="false"/>
+          <w:iCs w:val="false"/>
+        </w:rPr>
       </w:r>
     </w:p>
     <w:p>
@@ -1656,7 +1310,11 @@
         </w:rPr>
       </w:pPr>
       <w:r>
-        <w:rPr/>
+        <w:rPr>
+          <w:rFonts w:ascii="Times New Roman" w:hAnsi="Times New Roman"/>
+          <w:i w:val="false"/>
+          <w:iCs w:val="false"/>
+        </w:rPr>
       </w:r>
     </w:p>
     <w:p>
@@ -1736,7 +1394,11 @@
         </w:rPr>
       </w:pPr>
       <w:r>
-        <w:rPr/>
+        <w:rPr>
+          <w:rFonts w:ascii="Times New Roman" w:hAnsi="Times New Roman"/>
+          <w:i w:val="false"/>
+          <w:iCs w:val="false"/>
+        </w:rPr>
       </w:r>
     </w:p>
     <w:p>
@@ -1776,7 +1438,11 @@
         </w:rPr>
       </w:pPr>
       <w:r>
-        <w:rPr/>
+        <w:rPr>
+          <w:rFonts w:ascii="Times New Roman" w:hAnsi="Times New Roman"/>
+          <w:i w:val="false"/>
+          <w:iCs w:val="false"/>
+        </w:rPr>
       </w:r>
     </w:p>
     <w:p>
@@ -1808,7 +1474,11 @@
         </w:rPr>
       </w:pPr>
       <w:r>
-        <w:rPr/>
+        <w:rPr>
+          <w:rFonts w:ascii="Times New Roman" w:hAnsi="Times New Roman"/>
+          <w:i w:val="false"/>
+          <w:iCs w:val="false"/>
+        </w:rPr>
       </w:r>
     </w:p>
     <w:p>
@@ -1850,7 +1520,11 @@
         </w:rPr>
       </w:pPr>
       <w:r>
-        <w:rPr/>
+        <w:rPr>
+          <w:rFonts w:ascii="Times New Roman" w:hAnsi="Times New Roman"/>
+          <w:i w:val="false"/>
+          <w:iCs w:val="false"/>
+        </w:rPr>
       </w:r>
     </w:p>
     <w:p>
@@ -1898,7 +1572,11 @@
         </w:rPr>
       </w:pPr>
       <w:r>
-        <w:rPr/>
+        <w:rPr>
+          <w:rFonts w:ascii="Times New Roman" w:hAnsi="Times New Roman"/>
+          <w:i w:val="false"/>
+          <w:iCs w:val="false"/>
+        </w:rPr>
       </w:r>
     </w:p>
     <w:p>
@@ -1994,7 +1672,11 @@
         </w:rPr>
       </w:pPr>
       <w:r>
-        <w:rPr/>
+        <w:rPr>
+          <w:rFonts w:ascii="Times New Roman" w:hAnsi="Times New Roman"/>
+          <w:i w:val="false"/>
+          <w:iCs w:val="false"/>
+        </w:rPr>
       </w:r>
     </w:p>
     <w:p>
@@ -2026,35 +1708,7 @@
           <w:i w:val="false"/>
           <w:iCs w:val="false"/>
         </w:rPr>
-        <w:t xml:space="preserve">-mers specifically attributable to this motif), describe in detail how they differ and how these values were obtained, and report them (Table 1, Supplemental Table </w:t>
-      </w:r>
-      <w:commentRangeStart w:id="4"/>
-      <w:r>
-        <w:rPr>
-          <w:rFonts w:ascii="Times New Roman" w:hAnsi="Times New Roman"/>
-          <w:i w:val="false"/>
-          <w:iCs w:val="false"/>
-        </w:rPr>
-        <w:t>SX</w:t>
-      </w:r>
-      <w:r>
-        <w:rPr>
-          <w:rFonts w:ascii="Times New Roman" w:hAnsi="Times New Roman"/>
-          <w:i w:val="false"/>
-          <w:iCs w:val="false"/>
-        </w:rPr>
-      </w:r>
-      <w:commentRangeEnd w:id="4"/>
-      <w:r>
-        <w:commentReference w:id="4"/>
-      </w:r>
-      <w:r>
-        <w:rPr>
-          <w:rFonts w:ascii="Times New Roman" w:hAnsi="Times New Roman"/>
-          <w:i w:val="false"/>
-          <w:iCs w:val="false"/>
-        </w:rPr>
-        <w:t>). Motif densities in Figure 2 visually represent the sequence explainable by the motif, and now are consistent with the values reported in Table 1.</w:t>
+        <w:t>-mers specifically attributable to this motif), describe in detail how they differ and how these values were obtained, and report them (Table 1). Motif densities in Figure 2 visually represent the sequence explainable by the motif, and now are consistent with the values reported in Table 1.</w:t>
       </w:r>
     </w:p>
     <w:p>
@@ -2118,15 +1772,7 @@
           <w:i w:val="false"/>
           <w:iCs w:val="false"/>
         </w:rPr>
-        <w:t xml:space="preserve">We would like to note that we are currently working together with the T2T consortium to attain better assemblies and understanding of distal regions of human chromosomes, which is a </w:t>
-      </w:r>
-      <w:r>
-        <w:rPr>
-          <w:rFonts w:ascii="Times New Roman" w:hAnsi="Times New Roman"/>
-          <w:i w:val="false"/>
-          <w:iCs w:val="false"/>
-        </w:rPr>
-        <w:t xml:space="preserve">distinct </w:t>
+        <w:t xml:space="preserve">We would like to note that we are currently working together with the T2T consortium to attain better assemblies and understanding of distal regions of human chromosomes, which is a distinct </w:t>
       </w:r>
       <w:r>
         <w:rPr>
@@ -2142,15 +1788,7 @@
           <w:i w:val="false"/>
           <w:iCs w:val="false"/>
         </w:rPr>
-        <w:t xml:space="preserve"> project that presents a fundamentally different set of issues and goals, </w:t>
-      </w:r>
-      <w:r>
-        <w:rPr>
-          <w:rFonts w:ascii="Times New Roman" w:hAnsi="Times New Roman"/>
-          <w:i w:val="false"/>
-          <w:iCs w:val="false"/>
-        </w:rPr>
-        <w:t>while the current paper simultaneously demonstrates the application of our framework (</w:t>
+        <w:t xml:space="preserve"> project that presents a fundamentally different set of issues and goals, while the current paper simultaneously demonstrates the application of our framework (</w:t>
       </w:r>
       <w:r>
         <w:rPr>
@@ -2182,31 +1820,27 @@
         </w:rPr>
       </w:pPr>
       <w:r>
-        <w:rPr/>
-      </w:r>
-    </w:p>
-    <w:p>
-      <w:pPr>
-        <w:pStyle w:val="Normal"/>
-        <w:bidi w:val="0"/>
-        <w:jc w:val="left"/>
-        <w:rPr/>
-      </w:pPr>
-      <w:r>
-        <w:rPr>
-          <w:rFonts w:ascii="Times New Roman" w:hAnsi="Times New Roman"/>
-          <w:i w:val="false"/>
-          <w:iCs w:val="false"/>
-        </w:rPr>
-        <w:t>Q</w:t>
-      </w:r>
-      <w:r>
-        <w:rPr>
-          <w:rFonts w:ascii="Times New Roman" w:hAnsi="Times New Roman"/>
-          <w:i w:val="false"/>
-          <w:iCs w:val="false"/>
-        </w:rPr>
-        <w:t xml:space="preserve">: </w:t>
+        <w:rPr>
+          <w:rFonts w:ascii="Times New Roman" w:hAnsi="Times New Roman"/>
+          <w:i w:val="false"/>
+          <w:iCs w:val="false"/>
+        </w:rPr>
+      </w:r>
+    </w:p>
+    <w:p>
+      <w:pPr>
+        <w:pStyle w:val="Normal"/>
+        <w:bidi w:val="0"/>
+        <w:jc w:val="left"/>
+        <w:rPr/>
+      </w:pPr>
+      <w:r>
+        <w:rPr>
+          <w:rFonts w:ascii="Times New Roman" w:hAnsi="Times New Roman"/>
+          <w:i w:val="false"/>
+          <w:iCs w:val="false"/>
+        </w:rPr>
+        <w:t xml:space="preserve">Q: </w:t>
       </w:r>
       <w:r>
         <w:rPr>
@@ -2230,75 +1864,59 @@
         </w:rPr>
       </w:pPr>
       <w:r>
-        <w:rPr/>
-      </w:r>
-    </w:p>
-    <w:p>
-      <w:pPr>
-        <w:pStyle w:val="Normal"/>
-        <w:bidi w:val="0"/>
-        <w:jc w:val="left"/>
-        <w:rPr/>
-      </w:pPr>
-      <w:r>
-        <w:rPr>
-          <w:rFonts w:ascii="Times New Roman" w:hAnsi="Times New Roman"/>
-          <w:i w:val="false"/>
-          <w:iCs w:val="false"/>
-        </w:rPr>
-        <w:t xml:space="preserve">A: </w:t>
-      </w:r>
-      <w:r>
-        <w:rPr>
-          <w:rFonts w:ascii="Times New Roman" w:hAnsi="Times New Roman"/>
-          <w:i w:val="false"/>
-          <w:iCs w:val="false"/>
-        </w:rPr>
-        <w:t xml:space="preserve">Knowledge about the distribution of enriched motifs can pave way to better understanding of implications of telomere variation in </w:t>
-      </w:r>
-      <w:r>
-        <w:rPr>
-          <w:rFonts w:ascii="Times New Roman" w:hAnsi="Times New Roman"/>
-          <w:i w:val="false"/>
-          <w:iCs w:val="false"/>
-        </w:rPr>
-        <w:t xml:space="preserve">disease phenotypes (for example, see Lee et al., 2018, which we now mention in the Introduction section). </w:t>
-      </w:r>
-      <w:r>
-        <w:rPr>
-          <w:rFonts w:ascii="Times New Roman" w:hAnsi="Times New Roman"/>
-          <w:i w:val="false"/>
-          <w:iCs w:val="false"/>
-        </w:rPr>
-        <w:t>In addition, t</w:t>
-      </w:r>
-      <w:r>
-        <w:rPr>
-          <w:rFonts w:ascii="Times New Roman" w:hAnsi="Times New Roman"/>
-          <w:i w:val="false"/>
-          <w:iCs w:val="false"/>
-        </w:rPr>
-        <w:t xml:space="preserve">he motif density plots indicate, both within subjects (Figure 2, Supplemental Figs. S1–S6) and across subjects and populations (Figures 4 and 5), </w:t>
-      </w:r>
-      <w:commentRangeStart w:id="5"/>
-      <w:r>
-        <w:rPr>
-          <w:rFonts w:ascii="Times New Roman" w:hAnsi="Times New Roman"/>
-          <w:i w:val="false"/>
-          <w:iCs w:val="false"/>
-        </w:rPr>
-        <w:t>that telomeres of different chromosomes have different characteristic secondary motifs, which can serve as a jumping off point for investigating implications in biological pathways (for instance, the significance of one of such motifs has already been demonstrated by Bluhm et al., 2019).</w:t>
-      </w:r>
-      <w:commentRangeEnd w:id="5"/>
-      <w:r>
-        <w:commentReference w:id="5"/>
-      </w:r>
-      <w:r>
-        <w:rPr>
-          <w:rFonts w:ascii="Times New Roman" w:hAnsi="Times New Roman"/>
-          <w:i w:val="false"/>
-          <w:iCs w:val="false"/>
-        </w:rPr>
+        <w:rPr>
+          <w:rFonts w:ascii="Times New Roman" w:hAnsi="Times New Roman"/>
+          <w:i w:val="false"/>
+          <w:iCs w:val="false"/>
+        </w:rPr>
+      </w:r>
+    </w:p>
+    <w:p>
+      <w:pPr>
+        <w:pStyle w:val="Normal"/>
+        <w:bidi w:val="0"/>
+        <w:jc w:val="left"/>
+        <w:rPr/>
+      </w:pPr>
+      <w:r>
+        <w:rPr>
+          <w:rFonts w:ascii="Times New Roman" w:hAnsi="Times New Roman"/>
+          <w:i w:val="false"/>
+          <w:iCs w:val="false"/>
+        </w:rPr>
+        <w:t xml:space="preserve">A: Knowledge about the distribution of enriched motifs can pave way to better understanding of implications of telomere variation in disease phenotypes (for example, see Lee et al., 2018, which we now mention in the Introduction section). In addition, the motif density plots indicate, both within subjects (Figure 2, Supplemental Figs. S1–S6) and across subjects and populations (Figures 4 and 5), that telomeres of different chromosomes have different characteristic secondary motifs, which </w:t>
+      </w:r>
+      <w:r>
+        <w:rPr>
+          <w:rFonts w:ascii="Times New Roman" w:hAnsi="Times New Roman"/>
+          <w:i w:val="false"/>
+          <w:iCs w:val="false"/>
+        </w:rPr>
+        <w:t>we now also note in the Discussion section.</w:t>
+      </w:r>
+      <w:r>
+        <w:rPr>
+          <w:rFonts w:ascii="Times New Roman" w:hAnsi="Times New Roman"/>
+          <w:i w:val="false"/>
+          <w:iCs w:val="false"/>
+        </w:rPr>
+        <w:t xml:space="preserve"> </w:t>
+      </w:r>
+      <w:r>
+        <w:rPr>
+          <w:rFonts w:ascii="Times New Roman" w:hAnsi="Times New Roman"/>
+          <w:i w:val="false"/>
+          <w:iCs w:val="false"/>
+        </w:rPr>
+        <w:t>This c</w:t>
+      </w:r>
+      <w:r>
+        <w:rPr>
+          <w:rFonts w:ascii="Times New Roman" w:hAnsi="Times New Roman"/>
+          <w:i w:val="false"/>
+          <w:iCs w:val="false"/>
+        </w:rPr>
+        <w:t>an serve as a jumping off point for investigating implications in biological pathways (for instance, the significance of one of such motifs has already been demonstrated by Bluhm et al., 2019).</w:t>
       </w:r>
     </w:p>
     <w:p>
@@ -2330,7 +1948,11 @@
         </w:rPr>
       </w:pPr>
       <w:r>
-        <w:rPr/>
+        <w:rPr>
+          <w:rFonts w:ascii="Times New Roman" w:hAnsi="Times New Roman"/>
+          <w:i w:val="false"/>
+          <w:iCs w:val="false"/>
+        </w:rPr>
       </w:r>
     </w:p>
     <w:p>
@@ -2635,7 +2257,7 @@
         </w:rPr>
         <w:t xml:space="preserve">A: Following the inclusion of the remaining GIAB subjects, we significantly reworked this section of the paper. We included a more thorough explanation of the Levenshtein distance, and performed clustering in the global, multi-subject context; this context enabled us to investigate the “big picture” of the haplotypic variation with evidence for intra- and inter-subject similarities, which also suggests the existence of multiple haplotypes in B lymphoblastoid cell lines. As in this new global context it did not make sense to constrain the clustering to a specific number of subclusters (where the silhouette score was an applicable metric), we opted now to describe these haplotype spectra with other methods, such as the cophenetic distance and relative distance comparisons with the Wilcoxon signed-rank test, the description of both of which we include in the revised Materials and Methods section. This also allowed us to inspect and quantify the extent of haplotype similarity within trios, both overall and on the per-chromosome basis. </w:t>
       </w:r>
-      <w:commentRangeStart w:id="6"/>
+      <w:commentRangeStart w:id="0"/>
       <w:r>
         <w:rPr>
           <w:rFonts w:ascii="Times New Roman" w:hAnsi="Times New Roman"/>
@@ -2644,9 +2266,9 @@
         </w:rPr>
         <w:t>...</w:t>
       </w:r>
-      <w:commentRangeEnd w:id="6"/>
-      <w:r>
-        <w:commentReference w:id="6"/>
+      <w:commentRangeEnd w:id="0"/>
+      <w:r>
+        <w:commentReference w:id="0"/>
       </w:r>
       <w:r>
         <w:rPr>
@@ -2765,15 +2387,7 @@
           <w:i w:val="false"/>
           <w:iCs w:val="false"/>
         </w:rPr>
-        <w:t>Q</w:t>
-      </w:r>
-      <w:r>
-        <w:rPr>
-          <w:rFonts w:ascii="Times New Roman" w:hAnsi="Times New Roman"/>
-          <w:i w:val="false"/>
-          <w:iCs w:val="false"/>
-        </w:rPr>
-        <w:t xml:space="preserve">: </w:t>
+        <w:t xml:space="preserve">Q: </w:t>
       </w:r>
       <w:r>
         <w:rPr>
@@ -2817,23 +2431,7 @@
           <w:i w:val="false"/>
           <w:iCs w:val="false"/>
         </w:rPr>
-        <w:t xml:space="preserve">A: Thank you for this constructive and </w:t>
-      </w:r>
-      <w:r>
-        <w:rPr>
-          <w:rFonts w:ascii="Times New Roman" w:hAnsi="Times New Roman"/>
-          <w:i w:val="false"/>
-          <w:iCs w:val="false"/>
-        </w:rPr>
-        <w:t>fitting</w:t>
-      </w:r>
-      <w:r>
-        <w:rPr>
-          <w:rFonts w:ascii="Times New Roman" w:hAnsi="Times New Roman"/>
-          <w:i w:val="false"/>
-          <w:iCs w:val="false"/>
-        </w:rPr>
-        <w:t xml:space="preserve"> suggestion. In fact, we are currently working together with the T2T consortium to attain better assemblies and understanding of distal regions of human chromosomes. However, this research presents a fundamentally different set of issues and goals, as the current CHM13 assembly is a continuously evolving moving target. In particular, to do the T2T effort justice, CHM13 subtelomeres need to be assembled and annotated </w:t>
+        <w:t xml:space="preserve">A: Thank you for this constructive and fitting suggestion. In fact, we are currently working together with the T2T consortium to attain better assemblies and understanding of distal regions of human chromosomes. However, this research presents a fundamentally different set of issues and goals, as the current CHM13 assembly is a continuously evolving moving target. In particular, to do the T2T effort justice, CHM13 subtelomeres need to be assembled and annotated </w:t>
       </w:r>
       <w:r>
         <w:rPr>
@@ -2849,55 +2447,43 @@
           <w:i w:val="false"/>
           <w:iCs w:val="false"/>
         </w:rPr>
-        <w:t xml:space="preserve"> as well, and the telomeric annotations to be built on top of this, which makes it a project that we are indeed currently pursuing, but a project distinct from the one presented in this manuscript. </w:t>
-      </w:r>
-      <w:r>
-        <w:rPr>
-          <w:rFonts w:ascii="Times New Roman" w:hAnsi="Times New Roman"/>
-          <w:i w:val="false"/>
-          <w:iCs w:val="false"/>
-        </w:rPr>
-        <w:t>The project that we are presenting here capitalizes, in particular, on the fact that we are able to investigate variation of the telomeric sequences in the same cell type (B lymphoblasts, rather than the hydatidiform mole in the case of T2T) of multiple subjects, and in fact ties into the answer we provide to your next question, as in this revision of the paper we include all seven Genome in a Bottle (GIAB) datasets and investigate intra- and inter-subject variation.</w:t>
-      </w:r>
-    </w:p>
-    <w:p>
-      <w:pPr>
-        <w:pStyle w:val="Normal"/>
-        <w:bidi w:val="0"/>
-        <w:jc w:val="left"/>
-        <w:rPr>
-          <w:rFonts w:ascii="Times New Roman" w:hAnsi="Times New Roman"/>
-          <w:i w:val="false"/>
-          <w:i w:val="false"/>
-          <w:iCs w:val="false"/>
-        </w:rPr>
-      </w:pPr>
-      <w:r>
-        <w:rPr/>
-      </w:r>
-    </w:p>
-    <w:p>
-      <w:pPr>
-        <w:pStyle w:val="Normal"/>
-        <w:bidi w:val="0"/>
-        <w:jc w:val="left"/>
-        <w:rPr/>
-      </w:pPr>
-      <w:r>
-        <w:rPr>
-          <w:rFonts w:ascii="Times New Roman" w:hAnsi="Times New Roman"/>
-          <w:i w:val="false"/>
-          <w:iCs w:val="false"/>
-        </w:rPr>
-        <w:t>Q</w:t>
-      </w:r>
-      <w:r>
-        <w:rPr>
-          <w:rFonts w:ascii="Times New Roman" w:hAnsi="Times New Roman"/>
-          <w:i w:val="false"/>
-          <w:iCs w:val="false"/>
-        </w:rPr>
-        <w:t xml:space="preserve">: </w:t>
+        <w:t xml:space="preserve"> as well, and the telomeric annotations to be built on top of this, which makes it a project that we are indeed currently pursuing, but a project distinct from the one presented in this manuscript. The project that we are presenting here capitalizes, in particular, on the fact that we are able to investigate variation of the telomeric sequences in the same cell type (B lymphoblasts, rather than the hydatidiform mole in the case of T2T) of multiple subjects, and in fact ties into the answer we provide to your next question, as in this revision of the paper we include all seven Genome in a Bottle (GIAB) datasets and investigate intra- and inter-subject variation.</w:t>
+      </w:r>
+    </w:p>
+    <w:p>
+      <w:pPr>
+        <w:pStyle w:val="Normal"/>
+        <w:bidi w:val="0"/>
+        <w:jc w:val="left"/>
+        <w:rPr>
+          <w:rFonts w:ascii="Times New Roman" w:hAnsi="Times New Roman"/>
+          <w:i w:val="false"/>
+          <w:i w:val="false"/>
+          <w:iCs w:val="false"/>
+        </w:rPr>
+      </w:pPr>
+      <w:r>
+        <w:rPr>
+          <w:rFonts w:ascii="Times New Roman" w:hAnsi="Times New Roman"/>
+          <w:i w:val="false"/>
+          <w:iCs w:val="false"/>
+        </w:rPr>
+      </w:r>
+    </w:p>
+    <w:p>
+      <w:pPr>
+        <w:pStyle w:val="Normal"/>
+        <w:bidi w:val="0"/>
+        <w:jc w:val="left"/>
+        <w:rPr/>
+      </w:pPr>
+      <w:r>
+        <w:rPr>
+          <w:rFonts w:ascii="Times New Roman" w:hAnsi="Times New Roman"/>
+          <w:i w:val="false"/>
+          <w:iCs w:val="false"/>
+        </w:rPr>
+        <w:t xml:space="preserve">Q: </w:t>
       </w:r>
       <w:r>
         <w:rPr>
@@ -2921,71 +2507,63 @@
         </w:rPr>
       </w:pPr>
       <w:r>
-        <w:rPr/>
-      </w:r>
-    </w:p>
-    <w:p>
-      <w:pPr>
-        <w:pStyle w:val="Normal"/>
-        <w:bidi w:val="0"/>
-        <w:jc w:val="left"/>
-        <w:rPr/>
-      </w:pPr>
-      <w:r>
-        <w:rPr>
-          <w:rFonts w:ascii="Times New Roman" w:hAnsi="Times New Roman"/>
-          <w:i w:val="false"/>
-          <w:iCs w:val="false"/>
-        </w:rPr>
-        <w:t xml:space="preserve">A: We would like to thank you for this extremely fitting and applicable recommendation. During the development of our framework, PacBio CCS data for only three GIAB subjects had been published, but in this revision, we were able to include all seven subjects, as the relevant data was already available. This made it possible to investigate not only the parental relationships in the data, but inter- and intra- population variation as well. We analyzed all these data in an integrated fashion, included all the results and the additional methods we used, and </w:t>
-      </w:r>
-      <w:r>
-        <w:rPr>
-          <w:rFonts w:ascii="Times New Roman" w:hAnsi="Times New Roman"/>
-          <w:i w:val="false"/>
-          <w:iCs w:val="false"/>
-        </w:rPr>
-        <w:t>presented evidence for haplotypic variation that describes such relationships.</w:t>
-      </w:r>
-    </w:p>
-    <w:p>
-      <w:pPr>
-        <w:pStyle w:val="Normal"/>
-        <w:bidi w:val="0"/>
-        <w:jc w:val="left"/>
-        <w:rPr>
-          <w:rFonts w:ascii="Times New Roman" w:hAnsi="Times New Roman"/>
-          <w:i w:val="false"/>
-          <w:i w:val="false"/>
-          <w:iCs w:val="false"/>
-        </w:rPr>
-      </w:pPr>
-      <w:r>
-        <w:rPr/>
-      </w:r>
-    </w:p>
-    <w:p>
-      <w:pPr>
-        <w:pStyle w:val="Normal"/>
-        <w:bidi w:val="0"/>
-        <w:jc w:val="left"/>
-        <w:rPr/>
-      </w:pPr>
-      <w:r>
-        <w:rPr>
-          <w:rFonts w:ascii="Times New Roman" w:hAnsi="Times New Roman"/>
-          <w:i w:val="false"/>
-          <w:iCs w:val="false"/>
-        </w:rPr>
-        <w:t>Q</w:t>
-      </w:r>
-      <w:r>
-        <w:rPr>
-          <w:rFonts w:ascii="Times New Roman" w:hAnsi="Times New Roman"/>
-          <w:i w:val="false"/>
-          <w:iCs w:val="false"/>
-        </w:rPr>
-        <w:t xml:space="preserve">: </w:t>
+        <w:rPr>
+          <w:rFonts w:ascii="Times New Roman" w:hAnsi="Times New Roman"/>
+          <w:i w:val="false"/>
+          <w:iCs w:val="false"/>
+        </w:rPr>
+      </w:r>
+    </w:p>
+    <w:p>
+      <w:pPr>
+        <w:pStyle w:val="Normal"/>
+        <w:bidi w:val="0"/>
+        <w:jc w:val="left"/>
+        <w:rPr/>
+      </w:pPr>
+      <w:r>
+        <w:rPr>
+          <w:rFonts w:ascii="Times New Roman" w:hAnsi="Times New Roman"/>
+          <w:i w:val="false"/>
+          <w:iCs w:val="false"/>
+        </w:rPr>
+        <w:t>A: We would like to thank you for this extremely fitting and applicable recommendation. During the development of our framework, PacBio CCS data for only three GIAB subjects had been published, but in this revision, we were able to include all seven subjects, as the relevant data was already available. This made it possible to investigate not only the parental relationships in the data, but inter- and intra- population variation as well. We analyzed all these data in an integrated fashion, included all the results and the additional methods we used, and presented evidence for haplotypic variation that describes such relationships.</w:t>
+      </w:r>
+    </w:p>
+    <w:p>
+      <w:pPr>
+        <w:pStyle w:val="Normal"/>
+        <w:bidi w:val="0"/>
+        <w:jc w:val="left"/>
+        <w:rPr>
+          <w:rFonts w:ascii="Times New Roman" w:hAnsi="Times New Roman"/>
+          <w:i w:val="false"/>
+          <w:i w:val="false"/>
+          <w:iCs w:val="false"/>
+        </w:rPr>
+      </w:pPr>
+      <w:r>
+        <w:rPr>
+          <w:rFonts w:ascii="Times New Roman" w:hAnsi="Times New Roman"/>
+          <w:i w:val="false"/>
+          <w:iCs w:val="false"/>
+        </w:rPr>
+      </w:r>
+    </w:p>
+    <w:p>
+      <w:pPr>
+        <w:pStyle w:val="Normal"/>
+        <w:bidi w:val="0"/>
+        <w:jc w:val="left"/>
+        <w:rPr/>
+      </w:pPr>
+      <w:r>
+        <w:rPr>
+          <w:rFonts w:ascii="Times New Roman" w:hAnsi="Times New Roman"/>
+          <w:i w:val="false"/>
+          <w:iCs w:val="false"/>
+        </w:rPr>
+        <w:t xml:space="preserve">Q: </w:t>
       </w:r>
       <w:r>
         <w:rPr>
@@ -3009,7 +2587,11 @@
         </w:rPr>
       </w:pPr>
       <w:r>
-        <w:rPr/>
+        <w:rPr>
+          <w:rFonts w:ascii="Times New Roman" w:hAnsi="Times New Roman"/>
+          <w:i w:val="false"/>
+          <w:iCs w:val="false"/>
+        </w:rPr>
       </w:r>
     </w:p>
     <w:p>
@@ -3057,23 +2639,7 @@
           <w:i w:val="false"/>
           <w:iCs w:val="false"/>
         </w:rPr>
-        <w:t xml:space="preserve"> – 2.3.4, 3.2.4, and 3.4.5 – and found that among the five top enriched motifs </w:t>
-      </w:r>
-      <w:r>
-        <w:rPr>
-          <w:rFonts w:ascii="Times New Roman" w:hAnsi="Times New Roman"/>
-          <w:i w:val="false"/>
-          <w:iCs w:val="false"/>
-        </w:rPr>
-        <w:t>(see included Figure)</w:t>
-      </w:r>
-      <w:r>
-        <w:rPr>
-          <w:rFonts w:ascii="Times New Roman" w:hAnsi="Times New Roman"/>
-          <w:i w:val="false"/>
-          <w:iCs w:val="false"/>
-        </w:rPr>
-        <w:t xml:space="preserve">, in addition to highly suspect six-mers GAAAAA and GAAGAA, the versions did not agree even on the prevalence of the canonical TTAGGG motif, where it was significantly less frequent in version 3.2.4 than in versions 2.3.4 (Mann-Whitney U test, adjusted </w:t>
+        <w:t xml:space="preserve"> – 2.3.4, 3.2.4, and 3.4.5 – and found that among the five top enriched motifs (see included Figure), in addition to highly suspect six-mers GAAAAA and GAAGAA, the versions did not agree even on the prevalence of the canonical TTAGGG motif, where it was significantly less frequent in version 3.2.4 than in versions 2.3.4 (Mann-Whitney U test, adjusted </w:t>
       </w:r>
       <w:r>
         <w:rPr>
@@ -3121,22 +2687,22 @@
         </w:rPr>
       </w:pPr>
       <w:r>
-        <w:rPr/>
-      </w:r>
-    </w:p>
-    <w:p>
-      <w:pPr>
-        <w:pStyle w:val="Normal"/>
-        <w:bidi w:val="0"/>
-        <w:jc w:val="left"/>
-        <w:rPr/>
-      </w:pPr>
-      <w:r>
-        <w:rPr>
-          <w:rFonts w:ascii="Times New Roman" w:hAnsi="Times New Roman"/>
-          <w:i w:val="false"/>
-          <w:iCs w:val="false"/>
-        </w:rPr>
+        <w:rPr>
+          <w:rFonts w:ascii="Times New Roman" w:hAnsi="Times New Roman"/>
+          <w:i w:val="false"/>
+          <w:iCs w:val="false"/>
+        </w:rPr>
+      </w:r>
+    </w:p>
+    <w:p>
+      <w:pPr>
+        <w:pStyle w:val="Normal"/>
+        <w:bidi w:val="0"/>
+        <w:jc w:val="left"/>
+        <w:rPr/>
+      </w:pPr>
+      <w:r>
+        <w:rPr/>
         <w:drawing>
           <wp:inline distT="0" distB="0" distL="0" distR="0">
             <wp:extent cx="3865880" cy="3696970"/>
@@ -3240,33 +2806,24 @@
           <w:iCs w:val="false"/>
           <w:sz w:val="20"/>
         </w:rPr>
-        <w:t xml:space="preserve"> software. </w:t>
+        <w:t xml:space="preserve"> software. The vertical axis (hits per base) represents the number of </w:t>
       </w:r>
       <w:r>
         <w:rPr>
           <w:rFonts w:ascii="Arial" w:hAnsi="Arial"/>
-          <w:i w:val="false"/>
-          <w:iCs w:val="false"/>
+          <w:i/>
+          <w:iCs/>
           <w:sz w:val="20"/>
         </w:rPr>
-        <w:t xml:space="preserve">The vertical axis (hits per base) represents the number of </w:t>
+        <w:t>k-</w:t>
       </w:r>
       <w:r>
         <w:rPr>
           <w:rFonts w:ascii="Arial" w:hAnsi="Arial"/>
-          <w:i/>
-          <w:iCs/>
+          <w:i w:val="false"/>
+          <w:iCs w:val="false"/>
           <w:sz w:val="20"/>
         </w:rPr>
-        <w:t>k-</w:t>
-      </w:r>
-      <w:r>
-        <w:rPr>
-          <w:rFonts w:ascii="Arial" w:hAnsi="Arial"/>
-          <w:i w:val="false"/>
-          <w:iCs w:val="false"/>
-          <w:sz w:val="20"/>
-        </w:rPr>
         <w:t>mers contributing to the motif in each read, divided by the length of the read.</w:t>
       </w:r>
     </w:p>
@@ -3283,31 +2840,27 @@
         </w:rPr>
       </w:pPr>
       <w:r>
-        <w:rPr/>
-      </w:r>
-    </w:p>
-    <w:p>
-      <w:pPr>
-        <w:pStyle w:val="Normal"/>
-        <w:bidi w:val="0"/>
-        <w:jc w:val="left"/>
-        <w:rPr/>
-      </w:pPr>
-      <w:r>
-        <w:rPr>
-          <w:rFonts w:ascii="Times New Roman" w:hAnsi="Times New Roman"/>
-          <w:i w:val="false"/>
-          <w:iCs w:val="false"/>
-        </w:rPr>
-        <w:t>Q</w:t>
-      </w:r>
-      <w:r>
-        <w:rPr>
-          <w:rFonts w:ascii="Times New Roman" w:hAnsi="Times New Roman"/>
-          <w:i w:val="false"/>
-          <w:iCs w:val="false"/>
-        </w:rPr>
-        <w:t xml:space="preserve">: </w:t>
+        <w:rPr>
+          <w:rFonts w:ascii="Times New Roman" w:hAnsi="Times New Roman"/>
+          <w:i w:val="false"/>
+          <w:iCs w:val="false"/>
+        </w:rPr>
+      </w:r>
+    </w:p>
+    <w:p>
+      <w:pPr>
+        <w:pStyle w:val="Normal"/>
+        <w:bidi w:val="0"/>
+        <w:jc w:val="left"/>
+        <w:rPr/>
+      </w:pPr>
+      <w:r>
+        <w:rPr>
+          <w:rFonts w:ascii="Times New Roman" w:hAnsi="Times New Roman"/>
+          <w:i w:val="false"/>
+          <w:iCs w:val="false"/>
+        </w:rPr>
+        <w:t xml:space="preserve">Q: </w:t>
       </w:r>
       <w:r>
         <w:rPr>
@@ -3331,7 +2884,11 @@
         </w:rPr>
       </w:pPr>
       <w:r>
-        <w:rPr/>
+        <w:rPr>
+          <w:rFonts w:ascii="Times New Roman" w:hAnsi="Times New Roman"/>
+          <w:i w:val="false"/>
+          <w:iCs w:val="false"/>
+        </w:rPr>
       </w:r>
     </w:p>
     <w:p>
@@ -3363,31 +2920,27 @@
         </w:rPr>
       </w:pPr>
       <w:r>
-        <w:rPr/>
-      </w:r>
-    </w:p>
-    <w:p>
-      <w:pPr>
-        <w:pStyle w:val="Normal"/>
-        <w:bidi w:val="0"/>
-        <w:jc w:val="left"/>
-        <w:rPr/>
-      </w:pPr>
-      <w:r>
-        <w:rPr>
-          <w:rFonts w:ascii="Times New Roman" w:hAnsi="Times New Roman"/>
-          <w:i w:val="false"/>
-          <w:iCs w:val="false"/>
-        </w:rPr>
-        <w:t>Q</w:t>
-      </w:r>
-      <w:r>
-        <w:rPr>
-          <w:rFonts w:ascii="Times New Roman" w:hAnsi="Times New Roman"/>
-          <w:i w:val="false"/>
-          <w:iCs w:val="false"/>
-        </w:rPr>
-        <w:t xml:space="preserve">: </w:t>
+        <w:rPr>
+          <w:rFonts w:ascii="Times New Roman" w:hAnsi="Times New Roman"/>
+          <w:i w:val="false"/>
+          <w:iCs w:val="false"/>
+        </w:rPr>
+      </w:r>
+    </w:p>
+    <w:p>
+      <w:pPr>
+        <w:pStyle w:val="Normal"/>
+        <w:bidi w:val="0"/>
+        <w:jc w:val="left"/>
+        <w:rPr/>
+      </w:pPr>
+      <w:r>
+        <w:rPr>
+          <w:rFonts w:ascii="Times New Roman" w:hAnsi="Times New Roman"/>
+          <w:i w:val="false"/>
+          <w:iCs w:val="false"/>
+        </w:rPr>
+        <w:t xml:space="preserve">Q: </w:t>
       </w:r>
       <w:r>
         <w:rPr>
@@ -3411,123 +2964,79 @@
         </w:rPr>
       </w:pPr>
       <w:r>
-        <w:rPr/>
-      </w:r>
-    </w:p>
-    <w:p>
-      <w:pPr>
-        <w:pStyle w:val="Normal"/>
-        <w:bidi w:val="0"/>
-        <w:jc w:val="left"/>
-        <w:rPr/>
-      </w:pPr>
-      <w:r>
-        <w:rPr>
-          <w:rFonts w:ascii="Times New Roman" w:hAnsi="Times New Roman"/>
-          <w:i w:val="false"/>
-          <w:iCs w:val="false"/>
-        </w:rPr>
-        <w:t xml:space="preserve">A: Thank you for raising such a valid concern. There </w:t>
-      </w:r>
-      <w:r>
-        <w:rPr>
-          <w:rFonts w:ascii="Times New Roman" w:hAnsi="Times New Roman"/>
-          <w:i w:val="false"/>
-          <w:iCs w:val="false"/>
-        </w:rPr>
-        <w:t>wa</w:t>
-      </w:r>
-      <w:r>
-        <w:rPr>
-          <w:rFonts w:ascii="Times New Roman" w:hAnsi="Times New Roman"/>
-          <w:i w:val="false"/>
-          <w:iCs w:val="false"/>
-        </w:rPr>
-        <w:t xml:space="preserve">s indeed such a possibility; in order to assess whether the non-canonical motifs that we found can be observed in human samples, we validated our findings using several sequencing experiments from human subjects that were previously generated for an unrelated project in the lab, and found that at least 15 non-canonical motifs are validated, with the same top four motifs as in the assessed cell lines (see Supplemental Table </w:t>
-      </w:r>
-      <w:commentRangeStart w:id="7"/>
-      <w:r>
-        <w:rPr>
-          <w:rFonts w:ascii="Times New Roman" w:hAnsi="Times New Roman"/>
-          <w:i w:val="false"/>
-          <w:iCs w:val="false"/>
-        </w:rPr>
-        <w:t>S</w:t>
-      </w:r>
-      <w:r>
-        <w:rPr>
-          <w:rFonts w:ascii="Times New Roman" w:hAnsi="Times New Roman"/>
-          <w:i w:val="false"/>
-          <w:iCs w:val="false"/>
-        </w:rPr>
-        <w:t>X</w:t>
-      </w:r>
-      <w:r>
-        <w:rPr>
-          <w:rFonts w:ascii="Times New Roman" w:hAnsi="Times New Roman"/>
-          <w:i w:val="false"/>
-          <w:iCs w:val="false"/>
-        </w:rPr>
-      </w:r>
-      <w:commentRangeEnd w:id="7"/>
-      <w:r>
-        <w:commentReference w:id="7"/>
-      </w:r>
-      <w:r>
-        <w:rPr>
-          <w:rFonts w:ascii="Times New Roman" w:hAnsi="Times New Roman"/>
-          <w:i w:val="false"/>
-          <w:iCs w:val="false"/>
-        </w:rPr>
-        <w:t xml:space="preserve"> submitted along with the manuscript). </w:t>
-      </w:r>
-      <w:r>
-        <w:rPr>
-          <w:rFonts w:ascii="Times New Roman" w:hAnsi="Times New Roman"/>
-          <w:i w:val="false"/>
-          <w:iCs w:val="false"/>
-        </w:rPr>
-        <w:t>Following this validation, we focused again on the cell lines, as there is an advantage in continuously elucidating novel information from an agreed-upon set of reference samples, with an additional benefit of assessing within-trio and interpopulation relationships.</w:t>
-      </w:r>
-    </w:p>
-    <w:p>
-      <w:pPr>
-        <w:pStyle w:val="Normal"/>
-        <w:bidi w:val="0"/>
-        <w:jc w:val="left"/>
-        <w:rPr>
-          <w:rFonts w:ascii="Times New Roman" w:hAnsi="Times New Roman"/>
-          <w:i w:val="false"/>
-          <w:i w:val="false"/>
-          <w:iCs w:val="false"/>
-        </w:rPr>
-      </w:pPr>
-      <w:r>
-        <w:rPr/>
-      </w:r>
-    </w:p>
-    <w:p>
-      <w:pPr>
-        <w:pStyle w:val="Normal"/>
-        <w:bidi w:val="0"/>
-        <w:jc w:val="left"/>
-        <w:rPr/>
-      </w:pPr>
-      <w:r>
-        <w:rPr>
-          <w:rFonts w:ascii="Times New Roman" w:hAnsi="Times New Roman"/>
-          <w:i w:val="false"/>
-          <w:iCs w:val="false"/>
-        </w:rPr>
-        <w:t>Q</w:t>
-      </w:r>
-      <w:r>
-        <w:rPr>
-          <w:rFonts w:ascii="Times New Roman" w:hAnsi="Times New Roman"/>
-          <w:i w:val="false"/>
-          <w:iCs w:val="false"/>
-        </w:rPr>
-        <w:t xml:space="preserve">: </w:t>
+        <w:rPr>
+          <w:rFonts w:ascii="Times New Roman" w:hAnsi="Times New Roman"/>
+          <w:i w:val="false"/>
+          <w:iCs w:val="false"/>
+        </w:rPr>
+      </w:r>
+    </w:p>
+    <w:p>
+      <w:pPr>
+        <w:pStyle w:val="Normal"/>
+        <w:bidi w:val="0"/>
+        <w:jc w:val="left"/>
+        <w:rPr/>
+      </w:pPr>
+      <w:r>
+        <w:rPr>
+          <w:rFonts w:ascii="Times New Roman" w:hAnsi="Times New Roman"/>
+          <w:i w:val="false"/>
+          <w:iCs w:val="false"/>
+        </w:rPr>
+        <w:t>A: Thank you for raising such a valid concern. There was indeed such a possibility; in order to assess whether the non-canonical motifs that we found can be observed in human samples, we validated our findings using several sequencing experiments from human subjects that were previously generated for an unrelated project in the lab, and found that at least 15 non-canonical motifs are validated, with the same top four motifs as in the assessed cell lines (see Supplemental Table S</w:t>
+      </w:r>
+      <w:r>
+        <w:rPr>
+          <w:rFonts w:ascii="Times New Roman" w:hAnsi="Times New Roman"/>
+          <w:i w:val="false"/>
+          <w:iCs w:val="false"/>
+        </w:rPr>
+        <w:t>3</w:t>
+      </w:r>
+      <w:r>
+        <w:rPr>
+          <w:rFonts w:ascii="Times New Roman" w:hAnsi="Times New Roman"/>
+          <w:i w:val="false"/>
+          <w:iCs w:val="false"/>
+        </w:rPr>
+        <w:t xml:space="preserve"> submitted along with the manuscript). Following this validation, we focused again on the cell lines, as there is an advantage in continuously elucidating novel information from an agreed-upon set of reference samples, with an additional benefit of assessing within-trio and interpopulation relationships.</w:t>
+      </w:r>
+    </w:p>
+    <w:p>
+      <w:pPr>
+        <w:pStyle w:val="Normal"/>
+        <w:bidi w:val="0"/>
+        <w:jc w:val="left"/>
+        <w:rPr>
+          <w:rFonts w:ascii="Times New Roman" w:hAnsi="Times New Roman"/>
+          <w:i w:val="false"/>
+          <w:i w:val="false"/>
+          <w:iCs w:val="false"/>
+        </w:rPr>
+      </w:pPr>
+      <w:r>
+        <w:rPr>
+          <w:rFonts w:ascii="Times New Roman" w:hAnsi="Times New Roman"/>
+          <w:i w:val="false"/>
+          <w:iCs w:val="false"/>
+        </w:rPr>
+      </w:r>
+    </w:p>
+    <w:p>
+      <w:pPr>
+        <w:pStyle w:val="Normal"/>
+        <w:bidi w:val="0"/>
+        <w:jc w:val="left"/>
+        <w:rPr/>
+      </w:pPr>
+      <w:r>
+        <w:rPr>
+          <w:rFonts w:ascii="Times New Roman" w:hAnsi="Times New Roman"/>
+          <w:i w:val="false"/>
+          <w:iCs w:val="false"/>
+        </w:rPr>
+        <w:t xml:space="preserve">Q: </w:t>
       </w:r>
       <w:r>
         <w:rPr>
@@ -3551,7 +3060,11 @@
         </w:rPr>
       </w:pPr>
       <w:r>
-        <w:rPr/>
+        <w:rPr>
+          <w:rFonts w:ascii="Times New Roman" w:hAnsi="Times New Roman"/>
+          <w:i w:val="false"/>
+          <w:iCs w:val="false"/>
+        </w:rPr>
       </w:r>
     </w:p>
     <w:p>
@@ -3577,6 +3090,7 @@
       <w:pgNumType w:fmt="decimal"/>
       <w:formProt w:val="false"/>
       <w:textDirection w:val="lrTb"/>
+      <w:docGrid w:type="default" w:linePitch="100" w:charSpace="0"/>
     </w:sectPr>
   </w:body>
 </w:document>
@@ -3584,11 +3098,11 @@
 
 <file path=word/comments.xml><?xml version="1.0" encoding="utf-8"?>
 <w:comments xmlns:o="urn:schemas-microsoft-com:office:office" xmlns:r="http://schemas.openxmlformats.org/officeDocument/2006/relationships" xmlns:v="urn:schemas-microsoft-com:vml" xmlns:w="http://schemas.openxmlformats.org/wordprocessingml/2006/main" xmlns:w10="urn:schemas-microsoft-com:office:word" xmlns:wp="http://schemas.openxmlformats.org/drawingml/2006/wordprocessingDrawing" xmlns:wps="http://schemas.microsoft.com/office/word/2010/wordprocessingShape" xmlns:wpg="http://schemas.microsoft.com/office/word/2010/wordprocessingGroup" xmlns:mc="http://schemas.openxmlformats.org/markup-compatibility/2006" xmlns:wp14="http://schemas.microsoft.com/office/word/2010/wordprocessingDrawing" xmlns:w14="http://schemas.microsoft.com/office/word/2010/wordml" mc:Ignorable="w14 wp14">
-  <w:comment w:id="0" w:author="Kirill Grigorev" w:date="2020-11-06T22:07:22Z" w:initials="KG">
-    <w:p>
-      <w:r>
-        <w:rPr>
-          <w:rFonts w:eastAsia="Noto Serif CJK SC" w:cs="Lohit Devanagari" w:ascii="Cambria" w:hAnsi="Cambria"/>
+  <w:comment w:id="0" w:author="Kirill Grigorev" w:date="2020-11-06T22:36:54Z" w:initials="KG">
+    <w:p>
+      <w:r>
+        <w:rPr>
+          <w:rFonts w:cs="Lohit Devanagari" w:ascii="Cambria" w:hAnsi="Cambria" w:eastAsia="Noto Serif CJK SC"/>
           <w:b w:val="false"/>
           <w:bCs w:val="false"/>
           <w:i w:val="false"/>
@@ -3607,244 +3121,14 @@
           <w:kern w:val="2"/>
           <w:position w:val="0"/>
           <w:sz w:val="20"/>
-          <w:szCs w:val="24"/>
-          <w:u w:val="none"/>
-          <w:vertAlign w:val="baseline"/>
-          <w:em w:val="none"/>
-          <w:lang w:bidi="hi-IN" w:eastAsia="zh-CN" w:val="en-US"/>
-        </w:rPr>
-        <w:t>Needs to be referenced in Introduction</w:t>
-      </w:r>
-    </w:p>
-  </w:comment>
-  <w:comment w:id="1" w:author="Kirill Grigorev" w:date="2020-11-06T18:10:10Z" w:initials="KG">
-    <w:p>
-      <w:r>
-        <w:rPr>
-          <w:rFonts w:eastAsia="Noto Serif CJK SC" w:cs="Lohit Devanagari" w:ascii="Cambria" w:hAnsi="Cambria"/>
-          <w:b w:val="false"/>
-          <w:bCs w:val="false"/>
-          <w:i w:val="false"/>
-          <w:iCs w:val="false"/>
-          <w:caps w:val="false"/>
-          <w:smallCaps w:val="false"/>
-          <w:strike w:val="false"/>
-          <w:dstrike w:val="false"/>
-          <w:outline w:val="false"/>
-          <w:shadow w:val="false"/>
-          <w:emboss w:val="false"/>
-          <w:imprint w:val="false"/>
-          <w:color w:val="auto"/>
-          <w:spacing w:val="0"/>
-          <w:w w:val="100"/>
-          <w:kern w:val="2"/>
-          <w:position w:val="0"/>
           <w:sz w:val="20"/>
           <w:szCs w:val="24"/>
           <w:u w:val="none"/>
           <w:vertAlign w:val="baseline"/>
           <w:em w:val="none"/>
-          <w:lang w:bidi="hi-IN" w:eastAsia="zh-CN" w:val="en-US"/>
-        </w:rPr>
-        <w:t>To be included in the edit</w:t>
-      </w:r>
-    </w:p>
-  </w:comment>
-  <w:comment w:id="2" w:author="Kirill Grigorev" w:date="2020-11-06T18:16:48Z" w:initials="KG">
-    <w:p>
-      <w:r>
-        <w:rPr>
-          <w:rFonts w:eastAsia="Noto Serif CJK SC" w:cs="Lohit Devanagari" w:ascii="Cambria" w:hAnsi="Cambria"/>
-          <w:b w:val="false"/>
-          <w:bCs w:val="false"/>
-          <w:i w:val="false"/>
-          <w:iCs w:val="false"/>
-          <w:caps w:val="false"/>
-          <w:smallCaps w:val="false"/>
-          <w:strike w:val="false"/>
-          <w:dstrike w:val="false"/>
-          <w:outline w:val="false"/>
-          <w:shadow w:val="false"/>
-          <w:emboss w:val="false"/>
-          <w:imprint w:val="false"/>
-          <w:color w:val="auto"/>
-          <w:spacing w:val="0"/>
-          <w:w w:val="100"/>
-          <w:kern w:val="2"/>
-          <w:position w:val="0"/>
-          <w:sz w:val="20"/>
-          <w:szCs w:val="24"/>
-          <w:u w:val="none"/>
-          <w:vertAlign w:val="baseline"/>
-          <w:em w:val="none"/>
-          <w:lang w:bidi="hi-IN" w:eastAsia="zh-CN" w:val="en-US"/>
-        </w:rPr>
-        <w:t>Number will change after another edit</w:t>
-      </w:r>
-    </w:p>
-  </w:comment>
-  <w:comment w:id="3" w:author="Kirill Grigorev" w:date="2020-11-06T18:18:05Z" w:initials="KG">
-    <w:p>
-      <w:r>
-        <w:rPr>
-          <w:rFonts w:eastAsia="Noto Serif CJK SC" w:cs="Lohit Devanagari" w:ascii="Cambria" w:hAnsi="Cambria"/>
-          <w:b w:val="false"/>
-          <w:bCs w:val="false"/>
-          <w:i w:val="false"/>
-          <w:iCs w:val="false"/>
-          <w:caps w:val="false"/>
-          <w:smallCaps w:val="false"/>
-          <w:strike w:val="false"/>
-          <w:dstrike w:val="false"/>
-          <w:outline w:val="false"/>
-          <w:shadow w:val="false"/>
-          <w:emboss w:val="false"/>
-          <w:imprint w:val="false"/>
-          <w:color w:val="auto"/>
-          <w:spacing w:val="0"/>
-          <w:w w:val="100"/>
-          <w:kern w:val="2"/>
-          <w:position w:val="0"/>
-          <w:sz w:val="20"/>
-          <w:szCs w:val="24"/>
-          <w:u w:val="none"/>
-          <w:vertAlign w:val="baseline"/>
-          <w:em w:val="none"/>
-          <w:lang w:bidi="hi-IN" w:eastAsia="zh-CN" w:val="en-US"/>
-        </w:rPr>
-        <w:t>Number will change after another edit</w:t>
-      </w:r>
-    </w:p>
-  </w:comment>
-  <w:comment w:id="4" w:author="Kirill Grigorev" w:date="2020-11-06T18:39:46Z" w:initials="KG">
-    <w:p>
-      <w:r>
-        <w:rPr>
-          <w:rFonts w:eastAsia="Noto Serif CJK SC" w:cs="Lohit Devanagari" w:ascii="Cambria" w:hAnsi="Cambria"/>
-          <w:b w:val="false"/>
-          <w:bCs w:val="false"/>
-          <w:i w:val="false"/>
-          <w:iCs w:val="false"/>
-          <w:caps w:val="false"/>
-          <w:smallCaps w:val="false"/>
-          <w:strike w:val="false"/>
-          <w:dstrike w:val="false"/>
-          <w:outline w:val="false"/>
-          <w:shadow w:val="false"/>
-          <w:emboss w:val="false"/>
-          <w:imprint w:val="false"/>
-          <w:color w:val="auto"/>
-          <w:spacing w:val="0"/>
-          <w:w w:val="100"/>
-          <w:kern w:val="2"/>
-          <w:position w:val="0"/>
-          <w:sz w:val="20"/>
-          <w:szCs w:val="24"/>
-          <w:u w:val="none"/>
-          <w:vertAlign w:val="baseline"/>
-          <w:em w:val="none"/>
-          <w:lang w:bidi="hi-IN" w:eastAsia="zh-CN" w:val="en-US"/>
-        </w:rPr>
-        <w:t>Number will change after next edit</w:t>
-      </w:r>
-    </w:p>
-  </w:comment>
-  <w:comment w:id="5" w:author="Kirill Grigorev" w:date="2020-11-06T22:17:40Z" w:initials="KG">
-    <w:p>
-      <w:r>
-        <w:rPr>
-          <w:rFonts w:eastAsia="Noto Serif CJK SC" w:cs="Lohit Devanagari" w:ascii="Cambria" w:hAnsi="Cambria"/>
-          <w:b w:val="false"/>
-          <w:bCs w:val="false"/>
-          <w:i w:val="false"/>
-          <w:iCs w:val="false"/>
-          <w:caps w:val="false"/>
-          <w:smallCaps w:val="false"/>
-          <w:strike w:val="false"/>
-          <w:dstrike w:val="false"/>
-          <w:outline w:val="false"/>
-          <w:shadow w:val="false"/>
-          <w:emboss w:val="false"/>
-          <w:imprint w:val="false"/>
-          <w:color w:val="auto"/>
-          <w:spacing w:val="0"/>
-          <w:w w:val="100"/>
-          <w:kern w:val="2"/>
-          <w:position w:val="0"/>
-          <w:sz w:val="20"/>
-          <w:szCs w:val="24"/>
-          <w:u w:val="none"/>
-          <w:vertAlign w:val="baseline"/>
-          <w:em w:val="none"/>
-          <w:lang w:bidi="hi-IN" w:eastAsia="zh-CN" w:val="en-US"/>
-        </w:rPr>
-        <w:t>Either remove it here or add it to the Discussion section</w:t>
-      </w:r>
-    </w:p>
-  </w:comment>
-  <w:comment w:id="6" w:author="Kirill Grigorev" w:date="2020-11-06T22:36:54Z" w:initials="KG">
-    <w:p>
-      <w:r>
-        <w:rPr>
-          <w:rFonts w:eastAsia="Noto Serif CJK SC" w:cs="Lohit Devanagari" w:ascii="Cambria" w:hAnsi="Cambria"/>
-          <w:b w:val="false"/>
-          <w:bCs w:val="false"/>
-          <w:i w:val="false"/>
-          <w:iCs w:val="false"/>
-          <w:caps w:val="false"/>
-          <w:smallCaps w:val="false"/>
-          <w:strike w:val="false"/>
-          <w:dstrike w:val="false"/>
-          <w:outline w:val="false"/>
-          <w:shadow w:val="false"/>
-          <w:emboss w:val="false"/>
-          <w:imprint w:val="false"/>
-          <w:color w:val="auto"/>
-          <w:spacing w:val="0"/>
-          <w:w w:val="100"/>
-          <w:kern w:val="2"/>
-          <w:position w:val="0"/>
-          <w:sz w:val="20"/>
-          <w:szCs w:val="24"/>
-          <w:u w:val="none"/>
-          <w:vertAlign w:val="baseline"/>
-          <w:em w:val="none"/>
-          <w:lang w:bidi="hi-IN" w:eastAsia="zh-CN" w:val="en-US"/>
+          <w:lang w:val="en-US" w:bidi="hi-IN" w:eastAsia="zh-CN"/>
         </w:rPr>
         <w:t>Comment on subtelomeric SNPs!</w:t>
-      </w:r>
-    </w:p>
-  </w:comment>
-  <w:comment w:id="7" w:author="Kirill Grigorev" w:date="2020-11-06T18:16:24Z" w:initials="KG">
-    <w:p>
-      <w:r>
-        <w:rPr>
-          <w:rFonts w:eastAsia="Noto Serif CJK SC" w:cs="Lohit Devanagari" w:ascii="Cambria" w:hAnsi="Cambria"/>
-          <w:b w:val="false"/>
-          <w:bCs w:val="false"/>
-          <w:i w:val="false"/>
-          <w:iCs w:val="false"/>
-          <w:caps w:val="false"/>
-          <w:smallCaps w:val="false"/>
-          <w:strike w:val="false"/>
-          <w:dstrike w:val="false"/>
-          <w:outline w:val="false"/>
-          <w:shadow w:val="false"/>
-          <w:emboss w:val="false"/>
-          <w:imprint w:val="false"/>
-          <w:color w:val="auto"/>
-          <w:spacing w:val="0"/>
-          <w:w w:val="100"/>
-          <w:kern w:val="2"/>
-          <w:position w:val="0"/>
-          <w:sz w:val="20"/>
-          <w:szCs w:val="24"/>
-          <w:u w:val="none"/>
-          <w:vertAlign w:val="baseline"/>
-          <w:em w:val="none"/>
-          <w:lang w:bidi="hi-IN" w:eastAsia="zh-CN" w:val="en-US"/>
-        </w:rPr>
-        <w:t>Number will change after another edit</w:t>
       </w:r>
     </w:p>
   </w:comment>
@@ -3867,6 +3151,7 @@
       </w:pPr>
       <w:rPr>
         <w:rFonts w:ascii="Symbol" w:hAnsi="Symbol" w:cs="Symbol" w:hint="default"/>
+        <w:rFonts w:cs="Symbol"/>
       </w:rPr>
     </w:lvl>
     <w:lvl w:ilvl="1">
@@ -3882,6 +3167,7 @@
       </w:pPr>
       <w:rPr>
         <w:rFonts w:ascii="Symbol" w:hAnsi="Symbol" w:cs="Symbol" w:hint="default"/>
+        <w:rFonts w:cs="Symbol"/>
       </w:rPr>
     </w:lvl>
     <w:lvl w:ilvl="2">
@@ -3897,6 +3183,7 @@
       </w:pPr>
       <w:rPr>
         <w:rFonts w:ascii="Symbol" w:hAnsi="Symbol" w:cs="Symbol" w:hint="default"/>
+        <w:rFonts w:cs="Symbol"/>
       </w:rPr>
     </w:lvl>
     <w:lvl w:ilvl="3">
@@ -3912,6 +3199,7 @@
       </w:pPr>
       <w:rPr>
         <w:rFonts w:ascii="Symbol" w:hAnsi="Symbol" w:cs="Symbol" w:hint="default"/>
+        <w:rFonts w:cs="Symbol"/>
       </w:rPr>
     </w:lvl>
     <w:lvl w:ilvl="4">
@@ -3927,6 +3215,7 @@
       </w:pPr>
       <w:rPr>
         <w:rFonts w:ascii="Symbol" w:hAnsi="Symbol" w:cs="Symbol" w:hint="default"/>
+        <w:rFonts w:cs="Symbol"/>
       </w:rPr>
     </w:lvl>
     <w:lvl w:ilvl="5">
@@ -3942,6 +3231,7 @@
       </w:pPr>
       <w:rPr>
         <w:rFonts w:ascii="Symbol" w:hAnsi="Symbol" w:cs="Symbol" w:hint="default"/>
+        <w:rFonts w:cs="Symbol"/>
       </w:rPr>
     </w:lvl>
     <w:lvl w:ilvl="6">
@@ -3957,6 +3247,7 @@
       </w:pPr>
       <w:rPr>
         <w:rFonts w:ascii="Symbol" w:hAnsi="Symbol" w:cs="Symbol" w:hint="default"/>
+        <w:rFonts w:cs="Symbol"/>
       </w:rPr>
     </w:lvl>
     <w:lvl w:ilvl="7">
@@ -3972,6 +3263,7 @@
       </w:pPr>
       <w:rPr>
         <w:rFonts w:ascii="Symbol" w:hAnsi="Symbol" w:cs="Symbol" w:hint="default"/>
+        <w:rFonts w:cs="Symbol"/>
       </w:rPr>
     </w:lvl>
     <w:lvl w:ilvl="8">
@@ -3987,6 +3279,7 @@
       </w:pPr>
       <w:rPr>
         <w:rFonts w:ascii="Symbol" w:hAnsi="Symbol" w:cs="Symbol" w:hint="default"/>
+        <w:rFonts w:cs="Symbol"/>
       </w:rPr>
     </w:lvl>
   </w:abstractNum>
@@ -4098,15 +3391,12 @@
       <w:rPr>
         <w:rFonts w:ascii="Cambria" w:hAnsi="Cambria" w:eastAsia="Noto Serif CJK SC" w:cs="Lohit Devanagari"/>
         <w:kern w:val="2"/>
-        <w:sz w:val="24"/>
         <w:szCs w:val="24"/>
         <w:lang w:val="en-US" w:eastAsia="zh-CN" w:bidi="hi-IN"/>
       </w:rPr>
     </w:rPrDefault>
     <w:pPrDefault>
-      <w:pPr>
-        <w:widowControl/>
-      </w:pPr>
+      <w:pPr/>
     </w:pPrDefault>
   </w:docDefaults>
   <w:style w:type="paragraph" w:styleId="Normal">
@@ -4115,6 +3405,8 @@
     <w:pPr>
       <w:widowControl/>
       <w:bidi w:val="0"/>
+      <w:spacing w:before="0" w:after="0"/>
+      <w:jc w:val="left"/>
     </w:pPr>
     <w:rPr>
       <w:rFonts w:ascii="Cambria" w:hAnsi="Cambria" w:eastAsia="Noto Serif CJK SC" w:cs="Lohit Devanagari"/>

</xml_diff>

<commit_message>
Answer reviwers' suggestion on subtelomeric variants
</commit_message>
<xml_diff>
--- a/publications/methods-paper/submission/response-to-reviewers.docx
+++ b/publications/methods-paper/submission/response-to-reviewers.docx
@@ -2242,12 +2242,7 @@
         <w:pStyle w:val="Normal"/>
         <w:bidi w:val="0"/>
         <w:jc w:val="left"/>
-        <w:rPr>
-          <w:rFonts w:ascii="Times New Roman" w:hAnsi="Times New Roman"/>
-          <w:i w:val="false"/>
-          <w:i w:val="false"/>
-          <w:iCs w:val="false"/>
-        </w:rPr>
+        <w:rPr/>
       </w:pPr>
       <w:r>
         <w:rPr>
@@ -2257,25 +2252,34 @@
         </w:rPr>
         <w:t xml:space="preserve">A: Following the inclusion of the remaining GIAB subjects, we significantly reworked this section of the paper. We included a more thorough explanation of the Levenshtein distance, and performed clustering in the global, multi-subject context; this context enabled us to investigate the “big picture” of the haplotypic variation with evidence for intra- and inter-subject similarities, which also suggests the existence of multiple haplotypes in B lymphoblastoid cell lines. As in this new global context it did not make sense to constrain the clustering to a specific number of subclusters (where the silhouette score was an applicable metric), we opted now to describe these haplotype spectra with other methods, such as the cophenetic distance and relative distance comparisons with the Wilcoxon signed-rank test, the description of both of which we include in the revised Materials and Methods section. This also allowed us to inspect and quantify the extent of haplotype similarity within trios, both overall and on the per-chromosome basis. </w:t>
       </w:r>
-      <w:commentRangeStart w:id="0"/>
-      <w:r>
-        <w:rPr>
-          <w:rFonts w:ascii="Times New Roman" w:hAnsi="Times New Roman"/>
-          <w:i w:val="false"/>
-          <w:iCs w:val="false"/>
-        </w:rPr>
-        <w:t>...</w:t>
-      </w:r>
-      <w:commentRangeEnd w:id="0"/>
-      <w:r>
-        <w:commentReference w:id="0"/>
-      </w:r>
-      <w:r>
-        <w:rPr>
-          <w:rFonts w:ascii="Times New Roman" w:hAnsi="Times New Roman"/>
-          <w:i w:val="false"/>
-          <w:iCs w:val="false"/>
-        </w:rPr>
+      <w:r>
+        <w:rPr>
+          <w:rFonts w:ascii="Times New Roman" w:hAnsi="Times New Roman"/>
+          <w:i w:val="false"/>
+          <w:iCs w:val="false"/>
+        </w:rPr>
+        <w:t xml:space="preserve">As tempting and as apposite the suggestion to correlate our data with subtelomeric SNVs was, we had to abstain from such inferences: for each read, the bigger the portion of it lay in the telomere, the smaller the portion was in the subtelomere, and vice versa, and therefore, per-read correlation of such data was statistically informative for only a very small subset of reads. Given that we now have evidence of haplotypes supported from multiple subjects, we argue that these findings </w:t>
+      </w:r>
+      <w:r>
+        <w:rPr>
+          <w:rFonts w:eastAsia="Noto Serif CJK SC" w:cs="Lohit Devanagari" w:ascii="Times New Roman" w:hAnsi="Times New Roman"/>
+          <w:i w:val="false"/>
+          <w:iCs w:val="false"/>
+          <w:color w:val="auto"/>
+          <w:kern w:val="2"/>
+          <w:sz w:val="24"/>
+          <w:szCs w:val="24"/>
+          <w:lang w:val="en-US" w:eastAsia="zh-CN" w:bidi="hi-IN"/>
+        </w:rPr>
+        <w:t>provide a more reliable approach to validation, compared to</w:t>
+      </w:r>
+      <w:r>
+        <w:rPr>
+          <w:rFonts w:ascii="Times New Roman" w:hAnsi="Times New Roman"/>
+          <w:i w:val="false"/>
+          <w:iCs w:val="false"/>
+        </w:rPr>
+        <w:t xml:space="preserve"> correlations with subtelomeric variants.</w:t>
       </w:r>
     </w:p>
     <w:p>
@@ -2672,6 +2676,82 @@
           <w:iCs w:val="false"/>
         </w:rPr>
         <w:t>9.7e-64). While it is tempting to discard version 3.2.4 as the “odd one out,” there is not enough evidence to suggest that either other version is currently reliable for the analysis of telomeric sequences.</w:t>
+      </w:r>
+    </w:p>
+    <w:p>
+      <w:pPr>
+        <w:pStyle w:val="Normal"/>
+        <w:bidi w:val="0"/>
+        <w:jc w:val="left"/>
+        <w:rPr>
+          <w:rFonts w:ascii="Times New Roman" w:hAnsi="Times New Roman"/>
+          <w:i w:val="false"/>
+          <w:i w:val="false"/>
+          <w:iCs w:val="false"/>
+        </w:rPr>
+      </w:pPr>
+      <w:r>
+        <w:rPr/>
+      </w:r>
+    </w:p>
+    <w:p>
+      <w:pPr>
+        <w:pStyle w:val="Normal"/>
+        <w:bidi w:val="0"/>
+        <w:jc w:val="left"/>
+        <w:rPr/>
+      </w:pPr>
+      <w:r>
+        <w:rPr>
+          <w:rFonts w:ascii="Times New Roman" w:hAnsi="Times New Roman"/>
+          <w:i w:val="false"/>
+          <w:iCs w:val="false"/>
+        </w:rPr>
+        <w:t xml:space="preserve">Q: </w:t>
+      </w:r>
+      <w:r>
+        <w:rPr>
+          <w:rFonts w:ascii="Times New Roman" w:hAnsi="Times New Roman"/>
+          <w:i/>
+          <w:iCs/>
+        </w:rPr>
+        <w:t>Did the authors look at nanopore-based assemblies from the Shafin et al. 2020 paper for HG002 and HG005?</w:t>
+      </w:r>
+    </w:p>
+    <w:p>
+      <w:pPr>
+        <w:pStyle w:val="Normal"/>
+        <w:bidi w:val="0"/>
+        <w:jc w:val="left"/>
+        <w:rPr>
+          <w:rFonts w:ascii="Times New Roman" w:hAnsi="Times New Roman"/>
+          <w:i w:val="false"/>
+          <w:i w:val="false"/>
+          <w:iCs w:val="false"/>
+        </w:rPr>
+      </w:pPr>
+      <w:r>
+        <w:rPr>
+          <w:rFonts w:ascii="Times New Roman" w:hAnsi="Times New Roman"/>
+          <w:i w:val="false"/>
+          <w:iCs w:val="false"/>
+        </w:rPr>
+      </w:r>
+    </w:p>
+    <w:p>
+      <w:pPr>
+        <w:pStyle w:val="Normal"/>
+        <w:bidi w:val="0"/>
+        <w:jc w:val="left"/>
+        <w:rPr/>
+      </w:pPr>
+      <w:r>
+        <w:rPr>
+          <w:rFonts w:ascii="Times New Roman" w:hAnsi="Times New Roman"/>
+          <w:i w:val="false"/>
+          <w:iCs w:val="false"/>
+        </w:rPr>
+        <w:t>A: Following the assession of Nanopore telomeric data, we, unfortunately, had to decide against using data generated from ONT experiments.</w:t>
       </w:r>
     </w:p>
     <w:p>
@@ -2868,86 +2948,6 @@
           <w:i/>
           <w:iCs/>
         </w:rPr>
-        <w:t>Did the authors look at nanopore-based assemblies from the Shafin et al. 2020 paper for HG002 and HG005?</w:t>
-      </w:r>
-    </w:p>
-    <w:p>
-      <w:pPr>
-        <w:pStyle w:val="Normal"/>
-        <w:bidi w:val="0"/>
-        <w:jc w:val="left"/>
-        <w:rPr>
-          <w:rFonts w:ascii="Times New Roman" w:hAnsi="Times New Roman"/>
-          <w:i w:val="false"/>
-          <w:i w:val="false"/>
-          <w:iCs w:val="false"/>
-        </w:rPr>
-      </w:pPr>
-      <w:r>
-        <w:rPr>
-          <w:rFonts w:ascii="Times New Roman" w:hAnsi="Times New Roman"/>
-          <w:i w:val="false"/>
-          <w:iCs w:val="false"/>
-        </w:rPr>
-      </w:r>
-    </w:p>
-    <w:p>
-      <w:pPr>
-        <w:pStyle w:val="Normal"/>
-        <w:bidi w:val="0"/>
-        <w:jc w:val="left"/>
-        <w:rPr/>
-      </w:pPr>
-      <w:r>
-        <w:rPr>
-          <w:rFonts w:ascii="Times New Roman" w:hAnsi="Times New Roman"/>
-          <w:i w:val="false"/>
-          <w:iCs w:val="false"/>
-        </w:rPr>
-        <w:t>A: Following the assession of Nanopore telomeric data, we, unfortunately, had to decide against using data generated from ONT experiments.</w:t>
-      </w:r>
-    </w:p>
-    <w:p>
-      <w:pPr>
-        <w:pStyle w:val="Normal"/>
-        <w:bidi w:val="0"/>
-        <w:jc w:val="left"/>
-        <w:rPr>
-          <w:rFonts w:ascii="Times New Roman" w:hAnsi="Times New Roman"/>
-          <w:i w:val="false"/>
-          <w:i w:val="false"/>
-          <w:iCs w:val="false"/>
-        </w:rPr>
-      </w:pPr>
-      <w:r>
-        <w:rPr>
-          <w:rFonts w:ascii="Times New Roman" w:hAnsi="Times New Roman"/>
-          <w:i w:val="false"/>
-          <w:iCs w:val="false"/>
-        </w:rPr>
-      </w:r>
-    </w:p>
-    <w:p>
-      <w:pPr>
-        <w:pStyle w:val="Normal"/>
-        <w:bidi w:val="0"/>
-        <w:jc w:val="left"/>
-        <w:rPr/>
-      </w:pPr>
-      <w:r>
-        <w:rPr>
-          <w:rFonts w:ascii="Times New Roman" w:hAnsi="Times New Roman"/>
-          <w:i w:val="false"/>
-          <w:iCs w:val="false"/>
-        </w:rPr>
-        <w:t xml:space="preserve">Q: </w:t>
-      </w:r>
-      <w:r>
-        <w:rPr>
-          <w:rFonts w:ascii="Times New Roman" w:hAnsi="Times New Roman"/>
-          <w:i/>
-          <w:iCs/>
-        </w:rPr>
         <w:t>Is there a possibility of any biases in the interpretation due to these data arising from cell lines vs. human samples?</w:t>
       </w:r>
     </w:p>
@@ -3094,45 +3094,6 @@
     </w:sectPr>
   </w:body>
 </w:document>
-</file>
-
-<file path=word/comments.xml><?xml version="1.0" encoding="utf-8"?>
-<w:comments xmlns:o="urn:schemas-microsoft-com:office:office" xmlns:r="http://schemas.openxmlformats.org/officeDocument/2006/relationships" xmlns:v="urn:schemas-microsoft-com:vml" xmlns:w="http://schemas.openxmlformats.org/wordprocessingml/2006/main" xmlns:w10="urn:schemas-microsoft-com:office:word" xmlns:wp="http://schemas.openxmlformats.org/drawingml/2006/wordprocessingDrawing" xmlns:wps="http://schemas.microsoft.com/office/word/2010/wordprocessingShape" xmlns:wpg="http://schemas.microsoft.com/office/word/2010/wordprocessingGroup" xmlns:mc="http://schemas.openxmlformats.org/markup-compatibility/2006" xmlns:wp14="http://schemas.microsoft.com/office/word/2010/wordprocessingDrawing" xmlns:w14="http://schemas.microsoft.com/office/word/2010/wordml" mc:Ignorable="w14 wp14">
-  <w:comment w:id="0" w:author="Kirill Grigorev" w:date="2020-11-06T22:36:54Z" w:initials="KG">
-    <w:p>
-      <w:r>
-        <w:rPr>
-          <w:rFonts w:cs="Lohit Devanagari" w:ascii="Cambria" w:hAnsi="Cambria" w:eastAsia="Noto Serif CJK SC"/>
-          <w:b w:val="false"/>
-          <w:bCs w:val="false"/>
-          <w:i w:val="false"/>
-          <w:iCs w:val="false"/>
-          <w:caps w:val="false"/>
-          <w:smallCaps w:val="false"/>
-          <w:strike w:val="false"/>
-          <w:dstrike w:val="false"/>
-          <w:outline w:val="false"/>
-          <w:shadow w:val="false"/>
-          <w:emboss w:val="false"/>
-          <w:imprint w:val="false"/>
-          <w:color w:val="auto"/>
-          <w:spacing w:val="0"/>
-          <w:w w:val="100"/>
-          <w:kern w:val="2"/>
-          <w:position w:val="0"/>
-          <w:sz w:val="20"/>
-          <w:sz w:val="20"/>
-          <w:szCs w:val="24"/>
-          <w:u w:val="none"/>
-          <w:vertAlign w:val="baseline"/>
-          <w:em w:val="none"/>
-          <w:lang w:val="en-US" w:bidi="hi-IN" w:eastAsia="zh-CN"/>
-        </w:rPr>
-        <w:t>Comment on subtelomeric SNPs!</w:t>
-      </w:r>
-    </w:p>
-  </w:comment>
-</w:comments>
 </file>
 
 <file path=word/numbering.xml><?xml version="1.0" encoding="utf-8"?>

</xml_diff>